<commit_message>
ALL DONE ON PLANTILLA
</commit_message>
<xml_diff>
--- a/server/src/templates/altaTemplate.docx
+++ b/server/src/templates/altaTemplate.docx
@@ -194,7 +194,7 @@
         <mc:AlternateContent>
           <mc:Choice Requires="wps">
             <w:drawing>
-              <wp:anchor distT="0" distB="0" distL="114300" distR="114300" simplePos="0" relativeHeight="251642880" behindDoc="0" locked="0" layoutInCell="1" allowOverlap="1" wp14:anchorId="7BB0EE74" wp14:editId="4DB8D33F">
+              <wp:anchor distT="0" distB="0" distL="114300" distR="114300" simplePos="0" relativeHeight="251638272" behindDoc="0" locked="0" layoutInCell="1" allowOverlap="1" wp14:anchorId="7BB0EE74" wp14:editId="4DB8D33F">
                 <wp:simplePos x="0" y="0"/>
                 <wp:positionH relativeFrom="column">
                   <wp:posOffset>4809671</wp:posOffset>
@@ -262,7 +262,7 @@
           </mc:Choice>
           <mc:Fallback>
             <w:pict>
-              <v:rect w14:anchorId="0B442673" id="Rectángulo 4" o:spid="_x0000_s1026" style="position:absolute;margin-left:378.7pt;margin-top:28.25pt;width:56.75pt;height:18.5pt;z-index:251642880;visibility:visible;mso-wrap-style:square;mso-width-percent:0;mso-height-percent:0;mso-wrap-distance-left:9pt;mso-wrap-distance-top:0;mso-wrap-distance-right:9pt;mso-wrap-distance-bottom:0;mso-position-horizontal:absolute;mso-position-horizontal-relative:text;mso-position-vertical:absolute;mso-position-vertical-relative:text;mso-width-percent:0;mso-height-percent:0;mso-width-relative:margin;mso-height-relative:margin;v-text-anchor:middle" o:gfxdata="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" filled="f" strokecolor="black [3213]" strokeweight=".5pt"/>
+              <v:rect w14:anchorId="1A2F4E09" id="Rectángulo 4" o:spid="_x0000_s1026" style="position:absolute;margin-left:378.7pt;margin-top:28.25pt;width:56.75pt;height:18.5pt;z-index:251638272;visibility:visible;mso-wrap-style:square;mso-width-percent:0;mso-height-percent:0;mso-wrap-distance-left:9pt;mso-wrap-distance-top:0;mso-wrap-distance-right:9pt;mso-wrap-distance-bottom:0;mso-position-horizontal:absolute;mso-position-horizontal-relative:text;mso-position-vertical:absolute;mso-position-vertical-relative:text;mso-width-percent:0;mso-height-percent:0;mso-width-relative:margin;mso-height-relative:margin;v-text-anchor:middle" o:gfxdata="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" filled="f" strokecolor="black [3213]" strokeweight=".5pt"/>
             </w:pict>
           </mc:Fallback>
         </mc:AlternateContent>
@@ -274,7 +274,7 @@
         <mc:AlternateContent>
           <mc:Choice Requires="wps">
             <w:drawing>
-              <wp:anchor distT="0" distB="0" distL="114300" distR="114300" simplePos="0" relativeHeight="251639808" behindDoc="0" locked="0" layoutInCell="1" allowOverlap="1">
+              <wp:anchor distT="0" distB="0" distL="114300" distR="114300" simplePos="0" relativeHeight="251636224" behindDoc="0" locked="0" layoutInCell="1" allowOverlap="1">
                 <wp:simplePos x="0" y="0"/>
                 <wp:positionH relativeFrom="column">
                   <wp:posOffset>2772410</wp:posOffset>
@@ -342,35 +342,35 @@
           </mc:Choice>
           <mc:Fallback>
             <w:pict>
-              <v:rect w14:anchorId="308ACD34" id="Rectángulo 2" o:spid="_x0000_s1026" style="position:absolute;margin-left:218.3pt;margin-top:28.1pt;width:117.05pt;height:18.5pt;z-index:251639808;visibility:visible;mso-wrap-style:square;mso-width-percent:0;mso-height-percent:0;mso-wrap-distance-left:9pt;mso-wrap-distance-top:0;mso-wrap-distance-right:9pt;mso-wrap-distance-bottom:0;mso-position-horizontal:absolute;mso-position-horizontal-relative:text;mso-position-vertical:absolute;mso-position-vertical-relative:text;mso-width-percent:0;mso-height-percent:0;mso-width-relative:margin;mso-height-relative:margin;v-text-anchor:middle" o:gfxdata="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" filled="f" strokecolor="black [3213]" strokeweight=".5pt"/>
+              <v:rect w14:anchorId="2427251D" id="Rectángulo 2" o:spid="_x0000_s1026" style="position:absolute;margin-left:218.3pt;margin-top:28.1pt;width:117.05pt;height:18.5pt;z-index:251636224;visibility:visible;mso-wrap-style:square;mso-width-percent:0;mso-height-percent:0;mso-wrap-distance-left:9pt;mso-wrap-distance-top:0;mso-wrap-distance-right:9pt;mso-wrap-distance-bottom:0;mso-position-horizontal:absolute;mso-position-horizontal-relative:text;mso-position-vertical:absolute;mso-position-vertical-relative:text;mso-width-percent:0;mso-height-percent:0;mso-width-relative:margin;mso-height-relative:margin;v-text-anchor:middle" o:gfxdata="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" filled="f" strokecolor="black [3213]" strokeweight=".5pt"/>
             </w:pict>
           </mc:Fallback>
         </mc:AlternateContent>
       </w:r>
       <w:r>
         <w:pict>
-          <v:rect id="docshape4" o:spid="_x0000_s1050" style="position:absolute;left:0;text-align:left;margin-left:255.05pt;margin-top:28.25pt;width:.5pt;height:18.5pt;z-index:-251639808;mso-position-horizontal-relative:page;mso-position-vertical-relative:text" fillcolor="black" stroked="f">
+          <v:rect id="docshape4" o:spid="_x0000_s1050" style="position:absolute;left:0;text-align:left;margin-left:255.05pt;margin-top:28.25pt;width:.5pt;height:18.5pt;z-index:-251639296;mso-position-horizontal-relative:page;mso-position-vertical-relative:text" fillcolor="black" stroked="f">
             <w10:wrap anchorx="page"/>
           </v:rect>
         </w:pict>
       </w:r>
       <w:r>
         <w:pict>
-          <v:rect id="docshape5" o:spid="_x0000_s1049" style="position:absolute;left:0;text-align:left;margin-left:372.05pt;margin-top:28.25pt;width:.5pt;height:18.5pt;z-index:-251638784;mso-position-horizontal-relative:page;mso-position-vertical-relative:text" fillcolor="black" stroked="f">
+          <v:rect id="docshape5" o:spid="_x0000_s1049" style="position:absolute;left:0;text-align:left;margin-left:372.05pt;margin-top:28.25pt;width:.5pt;height:18.5pt;z-index:-251638272;mso-position-horizontal-relative:page;mso-position-vertical-relative:text" fillcolor="black" stroked="f">
             <w10:wrap anchorx="page"/>
           </v:rect>
         </w:pict>
       </w:r>
       <w:r>
         <w:pict>
-          <v:rect id="docshape6" o:spid="_x0000_s1048" style="position:absolute;left:0;text-align:left;margin-left:415.5pt;margin-top:28.25pt;width:.5pt;height:18.5pt;z-index:-251637760;mso-position-horizontal-relative:page;mso-position-vertical-relative:text" fillcolor="black" stroked="f">
+          <v:rect id="docshape6" o:spid="_x0000_s1048" style="position:absolute;left:0;text-align:left;margin-left:415.5pt;margin-top:28.25pt;width:.5pt;height:18.5pt;z-index:-251637248;mso-position-horizontal-relative:page;mso-position-vertical-relative:text" fillcolor="black" stroked="f">
             <w10:wrap anchorx="page"/>
           </v:rect>
         </w:pict>
       </w:r>
       <w:r>
         <w:pict>
-          <v:rect id="docshape7" o:spid="_x0000_s1047" style="position:absolute;left:0;text-align:left;margin-left:472.2pt;margin-top:28.25pt;width:.5pt;height:18.5pt;z-index:251667456;mso-position-horizontal-relative:page;mso-position-vertical-relative:text" fillcolor="black" stroked="f">
+          <v:rect id="docshape7" o:spid="_x0000_s1047" style="position:absolute;left:0;text-align:left;margin-left:472.2pt;margin-top:28.25pt;width:.5pt;height:18.5pt;z-index:251668992;mso-position-horizontal-relative:page;mso-position-vertical-relative:text" fillcolor="black" stroked="f">
             <w10:wrap anchorx="page"/>
           </v:rect>
         </w:pict>
@@ -381,7 +381,7 @@
             <v:stroke joinstyle="miter"/>
             <v:path gradientshapeok="t" o:connecttype="rect"/>
           </v:shapetype>
-          <v:shape id="docshape8" o:spid="_x0000_s1046" type="#_x0000_t202" style="position:absolute;left:0;text-align:left;margin-left:125.8pt;margin-top:27.8pt;width:453.7pt;height:37.85pt;z-index:251675648;mso-position-horizontal-relative:page;mso-position-vertical-relative:text" filled="f" stroked="f">
+          <v:shape id="docshape8" o:spid="_x0000_s1046" type="#_x0000_t202" style="position:absolute;left:0;text-align:left;margin-left:125.8pt;margin-top:27.8pt;width:453.7pt;height:37.85pt;z-index:251676160;mso-position-horizontal-relative:page;mso-position-vertical-relative:text" filled="f" stroked="f">
             <v:textbox inset="0,0,0,0">
               <w:txbxContent>
                 <w:tbl>
@@ -1105,7 +1105,7 @@
       </w:pPr>
       <w:r>
         <w:pict>
-          <v:shape id="docshape9" o:spid="_x0000_s1045" type="#_x0000_t202" style="position:absolute;left:0;text-align:left;margin-left:305.35pt;margin-top:29.3pt;width:25.25pt;height:17.8pt;z-index:251671552;mso-position-horizontal-relative:page" filled="f" strokeweight=".48pt">
+          <v:shape id="docshape9" o:spid="_x0000_s1045" type="#_x0000_t202" style="position:absolute;left:0;text-align:left;margin-left:305.35pt;margin-top:29.3pt;width:25.25pt;height:17.8pt;z-index:251672064;mso-position-horizontal-relative:page" filled="f" strokeweight=".48pt">
             <v:textbox inset="0,0,0,0">
               <w:txbxContent>
                 <w:p>
@@ -1132,7 +1132,7 @@
       </w:r>
       <w:r>
         <w:pict>
-          <v:shape id="docshape10" o:spid="_x0000_s1044" type="#_x0000_t202" style="position:absolute;left:0;text-align:left;margin-left:409.65pt;margin-top:27.25pt;width:170.1pt;height:20.3pt;z-index:251672576;mso-position-horizontal-relative:page" filled="f" strokeweight=".48pt">
+          <v:shape id="docshape10" o:spid="_x0000_s1044" type="#_x0000_t202" style="position:absolute;left:0;text-align:left;margin-left:409.65pt;margin-top:27.25pt;width:170.1pt;height:20.3pt;z-index:251673088;mso-position-horizontal-relative:page" filled="f" strokeweight=".48pt">
             <v:textbox inset="0,0,0,0">
               <w:txbxContent>
                 <w:p>
@@ -1166,49 +1166,6 @@
         </w:pict>
       </w:r>
       <w:r>
-        <w:pict>
-          <v:shape id="docshape11" o:spid="_x0000_s1043" type="#_x0000_t202" style="position:absolute;left:0;text-align:left;margin-left:154.35pt;margin-top:27.25pt;width:99.9pt;height:20.3pt;z-index:251673600;mso-position-horizontal-relative:page" filled="f" strokeweight=".48pt">
-            <v:textbox style="mso-next-textbox:#docshape11" inset="0,0,0,0">
-              <w:txbxContent>
-                <w:p>
-                  <w:pPr>
-                    <w:spacing w:before="86"/>
-                    <w:ind w:left="34"/>
-                    <w:rPr>
-                      <w:sz w:val="16"/>
-                    </w:rPr>
-                  </w:pPr>
-                  <w:r>
-                    <w:rPr>
-                      <w:spacing w:val="-2"/>
-                      <w:sz w:val="16"/>
-                    </w:rPr>
-                    <w:t xml:space="preserve">  </w:t>
-                  </w:r>
-                  <w:r>
-                    <w:rPr>
-                      <w:spacing w:val="-2"/>
-                      <w:sz w:val="16"/>
-                    </w:rPr>
-                    <w:t>{PROYECT</w:t>
-                  </w:r>
-                  <w:bookmarkStart w:id="0" w:name="_GoBack"/>
-                  <w:bookmarkEnd w:id="0"/>
-                  <w:r>
-                    <w:rPr>
-                      <w:spacing w:val="-2"/>
-                      <w:sz w:val="16"/>
-                    </w:rPr>
-                    <w:t>O}</w:t>
-                  </w:r>
-                </w:p>
-              </w:txbxContent>
-            </v:textbox>
-            <w10:wrap anchorx="page"/>
-          </v:shape>
-        </w:pict>
-      </w:r>
-      <w:r>
         <w:t>Descripción de la Unidad</w:t>
       </w:r>
       <w:r>
@@ -1329,7 +1286,7 @@
       </w:pPr>
       <w:r>
         <w:pict>
-          <v:shape id="docshape12" o:spid="_x0000_s1042" type="#_x0000_t202" style="position:absolute;left:0;text-align:left;margin-left:126pt;margin-top:-14.75pt;width:453.7pt;height:14.65pt;z-index:251674624;mso-position-horizontal-relative:page" filled="f" strokeweight=".48pt">
+          <v:shape id="docshape12" o:spid="_x0000_s1042" type="#_x0000_t202" style="position:absolute;left:0;text-align:left;margin-left:126pt;margin-top:-14.75pt;width:453.7pt;height:14.65pt;z-index:251675136;mso-position-horizontal-relative:page" filled="f" strokeweight=".48pt">
             <v:textbox style="mso-next-textbox:#docshape12" inset="0,0,0,0">
               <w:txbxContent>
                 <w:p>
@@ -1455,6 +1412,47 @@
           <w:sz w:val="20"/>
         </w:rPr>
       </w:pPr>
+      <w:r>
+        <w:pict>
+          <v:shape id="docshape11" o:spid="_x0000_s1043" type="#_x0000_t202" style="position:absolute;left:0;text-align:left;margin-left:154.35pt;margin-top:45.95pt;width:97.65pt;height:20.3pt;z-index:251674112;mso-position-horizontal-relative:page" filled="f" strokeweight=".48pt">
+            <v:textbox style="mso-next-textbox:#docshape11" inset="0,0,0,0">
+              <w:txbxContent>
+                <w:p>
+                  <w:pPr>
+                    <w:spacing w:before="86"/>
+                    <w:ind w:left="34"/>
+                    <w:rPr>
+                      <w:sz w:val="16"/>
+                    </w:rPr>
+                  </w:pPr>
+                  <w:r>
+                    <w:rPr>
+                      <w:spacing w:val="-2"/>
+                      <w:sz w:val="16"/>
+                    </w:rPr>
+                    <w:t>{</w:t>
+                  </w:r>
+                  <w:r>
+                    <w:rPr>
+                      <w:spacing w:val="-2"/>
+                      <w:sz w:val="16"/>
+                    </w:rPr>
+                    <w:t>CLAVE_PRESUPUESTAL</w:t>
+                  </w:r>
+                  <w:r>
+                    <w:rPr>
+                      <w:spacing w:val="-2"/>
+                      <w:sz w:val="16"/>
+                    </w:rPr>
+                    <w:t>}</w:t>
+                  </w:r>
+                </w:p>
+              </w:txbxContent>
+            </v:textbox>
+            <w10:wrap anchorx="page"/>
+          </v:shape>
+        </w:pict>
+      </w:r>
       <w:r>
         <w:rPr>
           <w:sz w:val="20"/>
@@ -1757,6 +1755,111 @@
         <w:ind w:left="220" w:right="2377"/>
       </w:pPr>
       <w:r>
+        <w:rPr>
+          <w:noProof/>
+        </w:rPr>
+        <mc:AlternateContent>
+          <mc:Choice Requires="wps">
+            <w:drawing>
+              <wp:anchor distT="45720" distB="45720" distL="114300" distR="114300" simplePos="0" relativeHeight="251655680" behindDoc="0" locked="0" layoutInCell="1" allowOverlap="1">
+                <wp:simplePos x="0" y="0"/>
+                <wp:positionH relativeFrom="column">
+                  <wp:posOffset>350534</wp:posOffset>
+                </wp:positionH>
+                <wp:positionV relativeFrom="paragraph">
+                  <wp:posOffset>230436</wp:posOffset>
+                </wp:positionV>
+                <wp:extent cx="3554730" cy="290296"/>
+                <wp:effectExtent l="0" t="0" r="0" b="0"/>
+                <wp:wrapNone/>
+                <wp:docPr id="217" name="Cuadro de texto 2"/>
+                <wp:cNvGraphicFramePr>
+                  <a:graphicFrameLocks xmlns:a="http://schemas.openxmlformats.org/drawingml/2006/main"/>
+                </wp:cNvGraphicFramePr>
+                <a:graphic xmlns:a="http://schemas.openxmlformats.org/drawingml/2006/main">
+                  <a:graphicData uri="http://schemas.microsoft.com/office/word/2010/wordprocessingShape">
+                    <wps:wsp>
+                      <wps:cNvSpPr txBox="1">
+                        <a:spLocks noChangeArrowheads="1"/>
+                      </wps:cNvSpPr>
+                      <wps:spPr bwMode="auto">
+                        <a:xfrm>
+                          <a:off x="0" y="0"/>
+                          <a:ext cx="3554730" cy="290296"/>
+                        </a:xfrm>
+                        <a:prstGeom prst="rect">
+                          <a:avLst/>
+                        </a:prstGeom>
+                        <a:noFill/>
+                        <a:ln w="9525">
+                          <a:noFill/>
+                          <a:miter lim="800000"/>
+                          <a:headEnd/>
+                          <a:tailEnd/>
+                        </a:ln>
+                      </wps:spPr>
+                      <wps:txbx>
+                        <w:txbxContent>
+                          <w:p>
+                            <w:pPr>
+                              <w:rPr>
+                                <w:sz w:val="16"/>
+                                <w:szCs w:val="17"/>
+                              </w:rPr>
+                            </w:pPr>
+                            <w:r>
+                              <w:rPr>
+                                <w:sz w:val="16"/>
+                                <w:szCs w:val="17"/>
+                              </w:rPr>
+                              <w:t>{LEVEL2}</w:t>
+                            </w:r>
+                          </w:p>
+                        </w:txbxContent>
+                      </wps:txbx>
+                      <wps:bodyPr rot="0" vert="horz" wrap="square" lIns="91440" tIns="45720" rIns="91440" bIns="45720" anchor="t" anchorCtr="0">
+                        <a:noAutofit/>
+                      </wps:bodyPr>
+                    </wps:wsp>
+                  </a:graphicData>
+                </a:graphic>
+                <wp14:sizeRelH relativeFrom="margin">
+                  <wp14:pctWidth>0</wp14:pctWidth>
+                </wp14:sizeRelH>
+                <wp14:sizeRelV relativeFrom="margin">
+                  <wp14:pctHeight>0</wp14:pctHeight>
+                </wp14:sizeRelV>
+              </wp:anchor>
+            </w:drawing>
+          </mc:Choice>
+          <mc:Fallback>
+            <w:pict>
+              <v:shape id="Cuadro de texto 2" o:spid="_x0000_s1026" type="#_x0000_t202" style="position:absolute;left:0;text-align:left;margin-left:27.6pt;margin-top:18.15pt;width:279.9pt;height:22.85pt;z-index:251655680;visibility:visible;mso-wrap-style:square;mso-width-percent:0;mso-height-percent:0;mso-wrap-distance-left:9pt;mso-wrap-distance-top:3.6pt;mso-wrap-distance-right:9pt;mso-wrap-distance-bottom:3.6pt;mso-position-horizontal:absolute;mso-position-horizontal-relative:text;mso-position-vertical:absolute;mso-position-vertical-relative:text;mso-width-percent:0;mso-height-percent:0;mso-width-relative:margin;mso-height-relative:margin;v-text-anchor:top" o:gfxdata="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" filled="f" stroked="f">
+                <v:textbox>
+                  <w:txbxContent>
+                    <w:p>
+                      <w:pPr>
+                        <w:rPr>
+                          <w:sz w:val="16"/>
+                          <w:szCs w:val="17"/>
+                        </w:rPr>
+                      </w:pPr>
+                      <w:r>
+                        <w:rPr>
+                          <w:sz w:val="16"/>
+                          <w:szCs w:val="17"/>
+                        </w:rPr>
+                        <w:t>{LEVEL2}</w:t>
+                      </w:r>
+                    </w:p>
+                  </w:txbxContent>
+                </v:textbox>
+              </v:shape>
+            </w:pict>
+          </mc:Fallback>
+        </mc:AlternateContent>
+      </w:r>
+      <w:r>
         <w:br w:type="column"/>
       </w:r>
       <w:r>
@@ -1801,7 +1904,7 @@
       </w:pPr>
       <w:r>
         <w:pict>
-          <v:group id="docshapegroup17" o:spid="_x0000_s1032" style="position:absolute;left:0;text-align:left;margin-left:45.65pt;margin-top:.25pt;width:535.15pt;height:349.75pt;z-index:-251636736;mso-position-horizontal-relative:page" coordorigin="913,5" coordsize="10703,6995">
+          <v:group id="docshapegroup17" o:spid="_x0000_s1032" style="position:absolute;left:0;text-align:left;margin-left:45.65pt;margin-top:.25pt;width:535.15pt;height:349.75pt;z-index:-251636224;mso-position-horizontal-relative:page" coordorigin="913,5" coordsize="10703,6995">
             <v:shape id="docshape18" o:spid="_x0000_s1037" style="position:absolute;left:3082;top:4;width:8517;height:3118" coordorigin="3082,5" coordsize="8517,3118" o:spt="100" adj="0,,0" path="m3092,2736r-10,l3082,2746r,367l3082,3123r10,l3092,3113r,-367l3092,2736xm3092,2151r-10,l3082,2160r,497l3082,2667r10,l3092,2657r,-497l3092,2151xm3092,91r-10,l3082,432r,10l3082,782r,10l3082,1133r,9l3082,1483r,10l3082,1834r,9l3082,2074r,l3082,2084r10,l3092,2074r,l3092,1843r,-9l3092,1493r,-10l3092,1142r,-9l3092,792r,-10l3092,442r,-10l3092,91xm5775,2657r-2683,l3092,2667r2683,l5775,2657xm5775,2151r-2683,l3092,2160r2683,l5775,2151xm5785,2151r-10,l5775,2160r,497l5775,2667r10,l5785,2657r,-497l5785,2151xm6063,2074r-2971,l3092,2084r2971,l6063,2074xm6063,82r-2971,l3092,91r2971,l6063,82xm8896,5l5624,5r,9l8896,14r,-9xm8905,5r-9,l8896,14r9,l8905,5xm11589,2736r-8497,l3092,2746r8497,l11589,2736xm11589,2151r-3392,l8188,2151r,9l8188,2657r,10l8197,2667r3392,l11589,2657r-3392,l8197,2160r3392,l11589,2151xm11589,82r-5516,l6063,82r,9l6073,91r5516,l11589,82xm11599,2736r-10,l11589,2746r10,l11599,2736xm11599,2151r-10,l11589,2160r,497l11589,2667r10,l11599,2657r,-497l11599,2151xm11599,91r-10,l11589,432r-5526,l6063,442r5526,l11589,782r-5526,l6063,792r5526,l11589,1133r-5526,l6063,1142r5526,l11589,1483r-5526,l6063,1493r5526,l11589,1834r-5526,l6063,1843r5526,l11589,2074r-5516,l6063,2074r,10l6073,2084r5516,l11599,2084r,-10l11599,2074r,-231l11599,1834r,-341l11599,1483r,-341l11599,1133r,-341l11599,782r,-340l11599,432r,-341xe" fillcolor="black" stroked="f">
               <v:stroke joinstyle="round"/>
               <v:formulas/>
@@ -1827,7 +1930,7 @@
       </w:r>
       <w:r>
         <w:pict>
-          <v:shape id="docshape23" o:spid="_x0000_s1031" type="#_x0000_t202" style="position:absolute;left:0;text-align:left;margin-left:154.35pt;margin-top:-18.5pt;width:63.9pt;height:19pt;z-index:251670528;mso-position-horizontal-relative:page" filled="f" strokeweight=".48pt">
+          <v:shape id="docshape23" o:spid="_x0000_s1031" type="#_x0000_t202" style="position:absolute;left:0;text-align:left;margin-left:154.35pt;margin-top:-18.5pt;width:63.9pt;height:19pt;z-index:251671040;mso-position-horizontal-relative:page" filled="f" strokeweight=".48pt">
             <v:textbox inset="0,0,0,0">
               <w:txbxContent>
                 <w:p>
@@ -1905,6 +2008,8 @@
           <w:sz w:val="18"/>
         </w:rPr>
       </w:pPr>
+      <w:bookmarkStart w:id="0" w:name="_GoBack"/>
+      <w:bookmarkEnd w:id="0"/>
     </w:p>
     <w:p>
       <w:pPr>
@@ -2035,18 +2140,18 @@
         <mc:AlternateContent>
           <mc:Choice Requires="wps">
             <w:drawing>
-              <wp:anchor distT="45720" distB="45720" distL="114300" distR="114300" simplePos="0" relativeHeight="251636736" behindDoc="0" locked="0" layoutInCell="1" allowOverlap="1">
+              <wp:anchor distT="45720" distB="45720" distL="114300" distR="114300" simplePos="0" relativeHeight="251659776" behindDoc="0" locked="0" layoutInCell="1" allowOverlap="1" wp14:anchorId="0A0B7188" wp14:editId="740F2540">
                 <wp:simplePos x="0" y="0"/>
                 <wp:positionH relativeFrom="column">
-                  <wp:posOffset>1907464</wp:posOffset>
+                  <wp:posOffset>1900877</wp:posOffset>
                 </wp:positionH>
                 <wp:positionV relativeFrom="paragraph">
-                  <wp:posOffset>151968</wp:posOffset>
+                  <wp:posOffset>330347</wp:posOffset>
                 </wp:positionV>
-                <wp:extent cx="3555187" cy="249382"/>
-                <wp:effectExtent l="0" t="0" r="0" b="0"/>
+                <wp:extent cx="3561715" cy="302708"/>
+                <wp:effectExtent l="0" t="0" r="0" b="2540"/>
                 <wp:wrapNone/>
-                <wp:docPr id="217" name="Cuadro de texto 2"/>
+                <wp:docPr id="5" name="Cuadro de texto 2"/>
                 <wp:cNvGraphicFramePr>
                   <a:graphicFrameLocks xmlns:a="http://schemas.openxmlformats.org/drawingml/2006/main"/>
                 </wp:cNvGraphicFramePr>
@@ -2059,7 +2164,7 @@
                       <wps:spPr bwMode="auto">
                         <a:xfrm>
                           <a:off x="0" y="0"/>
-                          <a:ext cx="3555187" cy="249382"/>
+                          <a:ext cx="3561715" cy="302708"/>
                         </a:xfrm>
                         <a:prstGeom prst="rect">
                           <a:avLst/>
@@ -2077,16 +2182,16 @@
                           <w:p>
                             <w:pPr>
                               <w:rPr>
-                                <w:sz w:val="17"/>
+                                <w:sz w:val="16"/>
                                 <w:szCs w:val="17"/>
                               </w:rPr>
                             </w:pPr>
                             <w:r>
                               <w:rPr>
-                                <w:sz w:val="17"/>
+                                <w:sz w:val="16"/>
                                 <w:szCs w:val="17"/>
                               </w:rPr>
-                              <w:t>{LEVEL2}</w:t>
+                              <w:t>{LEVEL3}</w:t>
                             </w:r>
                           </w:p>
                         </w:txbxContent>
@@ -2108,22 +2213,22 @@
           </mc:Choice>
           <mc:Fallback>
             <w:pict>
-              <v:shape id="Cuadro de texto 2" o:spid="_x0000_s1026" type="#_x0000_t202" style="position:absolute;left:0;text-align:left;margin-left:150.2pt;margin-top:11.95pt;width:279.95pt;height:19.65pt;z-index:251636736;visibility:visible;mso-wrap-style:square;mso-width-percent:0;mso-height-percent:0;mso-wrap-distance-left:9pt;mso-wrap-distance-top:3.6pt;mso-wrap-distance-right:9pt;mso-wrap-distance-bottom:3.6pt;mso-position-horizontal:absolute;mso-position-horizontal-relative:text;mso-position-vertical:absolute;mso-position-vertical-relative:text;mso-width-percent:0;mso-height-percent:0;mso-width-relative:margin;mso-height-relative:margin;v-text-anchor:top" o:gfxdata="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" filled="f" stroked="f">
+              <v:shape w14:anchorId="0A0B7188" id="_x0000_s1027" type="#_x0000_t202" style="position:absolute;left:0;text-align:left;margin-left:149.7pt;margin-top:26pt;width:280.45pt;height:23.85pt;z-index:251659776;visibility:visible;mso-wrap-style:square;mso-width-percent:0;mso-height-percent:0;mso-wrap-distance-left:9pt;mso-wrap-distance-top:3.6pt;mso-wrap-distance-right:9pt;mso-wrap-distance-bottom:3.6pt;mso-position-horizontal:absolute;mso-position-horizontal-relative:text;mso-position-vertical:absolute;mso-position-vertical-relative:text;mso-width-percent:0;mso-height-percent:0;mso-width-relative:margin;mso-height-relative:margin;v-text-anchor:top" o:gfxdata="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" filled="f" stroked="f">
                 <v:textbox>
                   <w:txbxContent>
                     <w:p>
                       <w:pPr>
                         <w:rPr>
-                          <w:sz w:val="17"/>
+                          <w:sz w:val="16"/>
                           <w:szCs w:val="17"/>
                         </w:rPr>
                       </w:pPr>
                       <w:r>
                         <w:rPr>
-                          <w:sz w:val="17"/>
+                          <w:sz w:val="16"/>
                           <w:szCs w:val="17"/>
                         </w:rPr>
-                        <w:t>{LEVEL2}</w:t>
+                        <w:t>{LEVEL3}</w:t>
                       </w:r>
                     </w:p>
                   </w:txbxContent>
@@ -2135,7 +2240,7 @@
       </w:r>
       <w:r>
         <w:pict>
-          <v:shape id="docshape24" o:spid="_x0000_s1030" type="#_x0000_t202" style="position:absolute;left:0;text-align:left;margin-left:494.6pt;margin-top:-26.8pt;width:85.1pt;height:22.8pt;z-index:251669504;mso-position-horizontal-relative:page;mso-position-vertical-relative:text" filled="f" strokeweight=".48pt">
+          <v:shape id="docshape24" o:spid="_x0000_s1030" type="#_x0000_t202" style="position:absolute;left:0;text-align:left;margin-left:494.6pt;margin-top:-26.8pt;width:85.1pt;height:22.8pt;z-index:251670016;mso-position-horizontal-relative:page;mso-position-vertical-relative:text" filled="f" strokeweight=".48pt">
             <v:textbox inset="0,0,0,0">
               <w:txbxContent>
                 <w:p>
@@ -2210,7 +2315,7 @@
       </w:pPr>
       <w:r>
         <w:pict>
-          <v:shape id="docshape25" o:spid="_x0000_s1029" type="#_x0000_t202" style="position:absolute;margin-left:154.6pt;margin-top:10.85pt;width:134.2pt;height:26.3pt;z-index:-251635712;mso-wrap-distance-left:0;mso-wrap-distance-right:0;mso-position-horizontal-relative:page" filled="f" stroked="f">
+          <v:shape id="docshape25" o:spid="_x0000_s1029" type="#_x0000_t202" style="position:absolute;margin-left:154.6pt;margin-top:10.85pt;width:134.2pt;height:26.3pt;z-index:-251635200;mso-wrap-distance-left:0;mso-wrap-distance-right:0;mso-position-horizontal-relative:page" filled="f" stroked="f">
             <v:textbox inset="0,0,0,0">
               <w:txbxContent>
                 <w:p>
@@ -2284,15 +2389,15 @@
         <mc:AlternateContent>
           <mc:Choice Requires="wps">
             <w:drawing>
-              <wp:anchor distT="45720" distB="45720" distL="114300" distR="114300" simplePos="0" relativeHeight="251656192" behindDoc="0" locked="0" layoutInCell="1" allowOverlap="1" wp14:anchorId="4C0005C7" wp14:editId="37EA703F">
+              <wp:anchor distT="45720" distB="45720" distL="114300" distR="114300" simplePos="0" relativeHeight="251661824" behindDoc="0" locked="0" layoutInCell="1" allowOverlap="1" wp14:anchorId="4C0005C7" wp14:editId="37EA703F">
                 <wp:simplePos x="0" y="0"/>
                 <wp:positionH relativeFrom="column">
-                  <wp:posOffset>28804</wp:posOffset>
+                  <wp:posOffset>29532</wp:posOffset>
                 </wp:positionH>
                 <wp:positionV relativeFrom="paragraph">
-                  <wp:posOffset>266141</wp:posOffset>
+                  <wp:posOffset>204872</wp:posOffset>
                 </wp:positionV>
-                <wp:extent cx="3584448" cy="248920"/>
+                <wp:extent cx="3584448" cy="310984"/>
                 <wp:effectExtent l="0" t="0" r="0" b="0"/>
                 <wp:wrapNone/>
                 <wp:docPr id="6" name="Cuadro de texto 2"/>
@@ -2308,7 +2413,7 @@
                       <wps:spPr bwMode="auto">
                         <a:xfrm>
                           <a:off x="0" y="0"/>
-                          <a:ext cx="3584448" cy="248920"/>
+                          <a:ext cx="3584448" cy="310984"/>
                         </a:xfrm>
                         <a:prstGeom prst="rect">
                           <a:avLst/>
@@ -2326,13 +2431,13 @@
                           <w:p>
                             <w:pPr>
                               <w:rPr>
-                                <w:sz w:val="17"/>
+                                <w:sz w:val="16"/>
                                 <w:szCs w:val="17"/>
                               </w:rPr>
                             </w:pPr>
                             <w:r>
                               <w:rPr>
-                                <w:sz w:val="17"/>
+                                <w:sz w:val="16"/>
                                 <w:szCs w:val="17"/>
                               </w:rPr>
                               <w:t>{LEVEL4}</w:t>
@@ -2357,19 +2462,19 @@
           </mc:Choice>
           <mc:Fallback>
             <w:pict>
-              <v:shape w14:anchorId="4C0005C7" id="_x0000_s1027" type="#_x0000_t202" style="position:absolute;left:0;text-align:left;margin-left:2.25pt;margin-top:20.95pt;width:282.25pt;height:19.6pt;z-index:251656192;visibility:visible;mso-wrap-style:square;mso-width-percent:0;mso-height-percent:0;mso-wrap-distance-left:9pt;mso-wrap-distance-top:3.6pt;mso-wrap-distance-right:9pt;mso-wrap-distance-bottom:3.6pt;mso-position-horizontal:absolute;mso-position-horizontal-relative:text;mso-position-vertical:absolute;mso-position-vertical-relative:text;mso-width-percent:0;mso-height-percent:0;mso-width-relative:margin;mso-height-relative:margin;v-text-anchor:top" o:gfxdata="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" filled="f" stroked="f">
+              <v:shape w14:anchorId="4C0005C7" id="_x0000_s1028" type="#_x0000_t202" style="position:absolute;left:0;text-align:left;margin-left:2.35pt;margin-top:16.15pt;width:282.25pt;height:24.5pt;z-index:251661824;visibility:visible;mso-wrap-style:square;mso-width-percent:0;mso-height-percent:0;mso-wrap-distance-left:9pt;mso-wrap-distance-top:3.6pt;mso-wrap-distance-right:9pt;mso-wrap-distance-bottom:3.6pt;mso-position-horizontal:absolute;mso-position-horizontal-relative:text;mso-position-vertical:absolute;mso-position-vertical-relative:text;mso-width-percent:0;mso-height-percent:0;mso-width-relative:margin;mso-height-relative:margin;v-text-anchor:top" o:gfxdata="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" filled="f" stroked="f">
                 <v:textbox>
                   <w:txbxContent>
                     <w:p>
                       <w:pPr>
                         <w:rPr>
-                          <w:sz w:val="17"/>
+                          <w:sz w:val="16"/>
                           <w:szCs w:val="17"/>
                         </w:rPr>
                       </w:pPr>
                       <w:r>
                         <w:rPr>
-                          <w:sz w:val="17"/>
+                          <w:sz w:val="16"/>
                           <w:szCs w:val="17"/>
                         </w:rPr>
                         <w:t>{LEVEL4}</w:t>
@@ -2382,6 +2487,15 @@
           </mc:Fallback>
         </mc:AlternateContent>
       </w:r>
+    </w:p>
+    <w:p>
+      <w:pPr>
+        <w:spacing w:before="137" w:line="278" w:lineRule="auto"/>
+        <w:ind w:left="137" w:right="586" w:firstLine="15"/>
+        <w:rPr>
+          <w:sz w:val="36"/>
+        </w:rPr>
+      </w:pPr>
       <w:r>
         <w:rPr>
           <w:noProof/>
@@ -2389,18 +2503,18 @@
         <mc:AlternateContent>
           <mc:Choice Requires="wps">
             <w:drawing>
-              <wp:anchor distT="45720" distB="45720" distL="114300" distR="114300" simplePos="0" relativeHeight="251653120" behindDoc="0" locked="0" layoutInCell="1" allowOverlap="1" wp14:anchorId="0A0B7188" wp14:editId="740F2540">
+              <wp:anchor distT="45720" distB="45720" distL="114300" distR="114300" simplePos="0" relativeHeight="251642368" behindDoc="0" locked="0" layoutInCell="1" allowOverlap="1" wp14:anchorId="5A00CC30" wp14:editId="6BA62C85">
                 <wp:simplePos x="0" y="0"/>
                 <wp:positionH relativeFrom="column">
-                  <wp:posOffset>28804</wp:posOffset>
+                  <wp:posOffset>29532</wp:posOffset>
                 </wp:positionH>
                 <wp:positionV relativeFrom="paragraph">
-                  <wp:posOffset>24740</wp:posOffset>
+                  <wp:posOffset>125138</wp:posOffset>
                 </wp:positionV>
-                <wp:extent cx="3562045" cy="248920"/>
+                <wp:extent cx="3569817" cy="293143"/>
                 <wp:effectExtent l="0" t="0" r="0" b="0"/>
                 <wp:wrapNone/>
-                <wp:docPr id="5" name="Cuadro de texto 2"/>
+                <wp:docPr id="8" name="Cuadro de texto 2"/>
                 <wp:cNvGraphicFramePr>
                   <a:graphicFrameLocks xmlns:a="http://schemas.openxmlformats.org/drawingml/2006/main"/>
                 </wp:cNvGraphicFramePr>
@@ -2413,7 +2527,7 @@
                       <wps:spPr bwMode="auto">
                         <a:xfrm>
                           <a:off x="0" y="0"/>
-                          <a:ext cx="3562045" cy="248920"/>
+                          <a:ext cx="3569817" cy="293143"/>
                         </a:xfrm>
                         <a:prstGeom prst="rect">
                           <a:avLst/>
@@ -2431,127 +2545,13 @@
                           <w:p>
                             <w:pPr>
                               <w:rPr>
-                                <w:sz w:val="17"/>
+                                <w:sz w:val="16"/>
                                 <w:szCs w:val="17"/>
                               </w:rPr>
                             </w:pPr>
                             <w:r>
                               <w:rPr>
-                                <w:sz w:val="17"/>
-                                <w:szCs w:val="17"/>
-                              </w:rPr>
-                              <w:t>{LEVEL3}</w:t>
-                            </w:r>
-                          </w:p>
-                        </w:txbxContent>
-                      </wps:txbx>
-                      <wps:bodyPr rot="0" vert="horz" wrap="square" lIns="91440" tIns="45720" rIns="91440" bIns="45720" anchor="t" anchorCtr="0">
-                        <a:noAutofit/>
-                      </wps:bodyPr>
-                    </wps:wsp>
-                  </a:graphicData>
-                </a:graphic>
-                <wp14:sizeRelH relativeFrom="margin">
-                  <wp14:pctWidth>0</wp14:pctWidth>
-                </wp14:sizeRelH>
-                <wp14:sizeRelV relativeFrom="margin">
-                  <wp14:pctHeight>0</wp14:pctHeight>
-                </wp14:sizeRelV>
-              </wp:anchor>
-            </w:drawing>
-          </mc:Choice>
-          <mc:Fallback>
-            <w:pict>
-              <v:shape w14:anchorId="0A0B7188" id="_x0000_s1028" type="#_x0000_t202" style="position:absolute;left:0;text-align:left;margin-left:2.25pt;margin-top:1.95pt;width:280.5pt;height:19.6pt;z-index:251653120;visibility:visible;mso-wrap-style:square;mso-width-percent:0;mso-height-percent:0;mso-wrap-distance-left:9pt;mso-wrap-distance-top:3.6pt;mso-wrap-distance-right:9pt;mso-wrap-distance-bottom:3.6pt;mso-position-horizontal:absolute;mso-position-horizontal-relative:text;mso-position-vertical:absolute;mso-position-vertical-relative:text;mso-width-percent:0;mso-height-percent:0;mso-width-relative:margin;mso-height-relative:margin;v-text-anchor:top" o:gfxdata="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" filled="f" stroked="f">
-                <v:textbox>
-                  <w:txbxContent>
-                    <w:p>
-                      <w:pPr>
-                        <w:rPr>
-                          <w:sz w:val="17"/>
-                          <w:szCs w:val="17"/>
-                        </w:rPr>
-                      </w:pPr>
-                      <w:r>
-                        <w:rPr>
-                          <w:sz w:val="17"/>
-                          <w:szCs w:val="17"/>
-                        </w:rPr>
-                        <w:t>{LEVEL3}</w:t>
-                      </w:r>
-                    </w:p>
-                  </w:txbxContent>
-                </v:textbox>
-              </v:shape>
-            </w:pict>
-          </mc:Fallback>
-        </mc:AlternateContent>
-      </w:r>
-    </w:p>
-    <w:p>
-      <w:pPr>
-        <w:spacing w:before="137" w:line="278" w:lineRule="auto"/>
-        <w:ind w:left="137" w:right="586" w:firstLine="15"/>
-        <w:rPr>
-          <w:sz w:val="36"/>
-        </w:rPr>
-      </w:pPr>
-      <w:r>
-        <w:rPr>
-          <w:noProof/>
-        </w:rPr>
-        <mc:AlternateContent>
-          <mc:Choice Requires="wps">
-            <w:drawing>
-              <wp:anchor distT="45720" distB="45720" distL="114300" distR="114300" simplePos="0" relativeHeight="251648000" behindDoc="0" locked="0" layoutInCell="1" allowOverlap="1" wp14:anchorId="5A00CC30" wp14:editId="6BA62C85">
-                <wp:simplePos x="0" y="0"/>
-                <wp:positionH relativeFrom="column">
-                  <wp:posOffset>28804</wp:posOffset>
-                </wp:positionH>
-                <wp:positionV relativeFrom="paragraph">
-                  <wp:posOffset>161747</wp:posOffset>
-                </wp:positionV>
-                <wp:extent cx="3569817" cy="249382"/>
-                <wp:effectExtent l="0" t="0" r="0" b="0"/>
-                <wp:wrapNone/>
-                <wp:docPr id="8" name="Cuadro de texto 2"/>
-                <wp:cNvGraphicFramePr>
-                  <a:graphicFrameLocks xmlns:a="http://schemas.openxmlformats.org/drawingml/2006/main"/>
-                </wp:cNvGraphicFramePr>
-                <a:graphic xmlns:a="http://schemas.openxmlformats.org/drawingml/2006/main">
-                  <a:graphicData uri="http://schemas.microsoft.com/office/word/2010/wordprocessingShape">
-                    <wps:wsp>
-                      <wps:cNvSpPr txBox="1">
-                        <a:spLocks noChangeArrowheads="1"/>
-                      </wps:cNvSpPr>
-                      <wps:spPr bwMode="auto">
-                        <a:xfrm>
-                          <a:off x="0" y="0"/>
-                          <a:ext cx="3569817" cy="249382"/>
-                        </a:xfrm>
-                        <a:prstGeom prst="rect">
-                          <a:avLst/>
-                        </a:prstGeom>
-                        <a:noFill/>
-                        <a:ln w="9525">
-                          <a:noFill/>
-                          <a:miter lim="800000"/>
-                          <a:headEnd/>
-                          <a:tailEnd/>
-                        </a:ln>
-                      </wps:spPr>
-                      <wps:txbx>
-                        <w:txbxContent>
-                          <w:p>
-                            <w:pPr>
-                              <w:rPr>
-                                <w:sz w:val="17"/>
-                                <w:szCs w:val="17"/>
-                              </w:rPr>
-                            </w:pPr>
-                            <w:r>
-                              <w:rPr>
-                                <w:sz w:val="17"/>
+                                <w:sz w:val="16"/>
                                 <w:szCs w:val="17"/>
                               </w:rPr>
                               <w:t>{LEVEL5}</w:t>
@@ -2576,19 +2576,19 @@
           </mc:Choice>
           <mc:Fallback>
             <w:pict>
-              <v:shape w14:anchorId="5A00CC30" id="_x0000_s1029" type="#_x0000_t202" style="position:absolute;left:0;text-align:left;margin-left:2.25pt;margin-top:12.75pt;width:281.1pt;height:19.65pt;z-index:251648000;visibility:visible;mso-wrap-style:square;mso-width-percent:0;mso-height-percent:0;mso-wrap-distance-left:9pt;mso-wrap-distance-top:3.6pt;mso-wrap-distance-right:9pt;mso-wrap-distance-bottom:3.6pt;mso-position-horizontal:absolute;mso-position-horizontal-relative:text;mso-position-vertical:absolute;mso-position-vertical-relative:text;mso-width-percent:0;mso-height-percent:0;mso-width-relative:margin;mso-height-relative:margin;v-text-anchor:top" o:gfxdata="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" filled="f" stroked="f">
+              <v:shape w14:anchorId="5A00CC30" id="_x0000_s1029" type="#_x0000_t202" style="position:absolute;left:0;text-align:left;margin-left:2.35pt;margin-top:9.85pt;width:281.1pt;height:23.1pt;z-index:251642368;visibility:visible;mso-wrap-style:square;mso-width-percent:0;mso-height-percent:0;mso-wrap-distance-left:9pt;mso-wrap-distance-top:3.6pt;mso-wrap-distance-right:9pt;mso-wrap-distance-bottom:3.6pt;mso-position-horizontal:absolute;mso-position-horizontal-relative:text;mso-position-vertical:absolute;mso-position-vertical-relative:text;mso-width-percent:0;mso-height-percent:0;mso-width-relative:margin;mso-height-relative:margin;v-text-anchor:top" o:gfxdata="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" filled="f" stroked="f">
                 <v:textbox>
                   <w:txbxContent>
                     <w:p>
                       <w:pPr>
                         <w:rPr>
-                          <w:sz w:val="17"/>
+                          <w:sz w:val="16"/>
                           <w:szCs w:val="17"/>
                         </w:rPr>
                       </w:pPr>
                       <w:r>
                         <w:rPr>
-                          <w:sz w:val="17"/>
+                          <w:sz w:val="16"/>
                           <w:szCs w:val="17"/>
                         </w:rPr>
                         <w:t>{LEVEL5}</w:t>
@@ -4293,7 +4293,7 @@
           <w:noProof/>
         </w:rPr>
         <w:drawing>
-          <wp:anchor distT="0" distB="0" distL="0" distR="0" simplePos="0" relativeHeight="251630592" behindDoc="0" locked="0" layoutInCell="1" allowOverlap="1">
+          <wp:anchor distT="0" distB="0" distL="0" distR="0" simplePos="0" relativeHeight="251630080" behindDoc="0" locked="0" layoutInCell="1" allowOverlap="1">
             <wp:simplePos x="0" y="0"/>
             <wp:positionH relativeFrom="page">
               <wp:posOffset>638083</wp:posOffset>
@@ -4365,7 +4365,7 @@
         <mc:AlternateContent>
           <mc:Choice Requires="wps">
             <w:drawing>
-              <wp:anchor distT="0" distB="0" distL="0" distR="0" simplePos="0" relativeHeight="251657216" behindDoc="1" locked="0" layoutInCell="1" allowOverlap="1">
+              <wp:anchor distT="0" distB="0" distL="0" distR="0" simplePos="0" relativeHeight="251656704" behindDoc="1" locked="0" layoutInCell="1" allowOverlap="1">
                 <wp:simplePos x="0" y="0"/>
                 <wp:positionH relativeFrom="page">
                   <wp:posOffset>5547962</wp:posOffset>
@@ -4531,7 +4531,7 @@
           </mc:Choice>
           <mc:Fallback>
             <w:pict>
-              <v:shape w14:anchorId="35E58F2F" id="Forma libre: forma 30" o:spid="_x0000_s1026" style="position:absolute;margin-left:436.85pt;margin-top:16pt;width:130pt;height:.5pt;z-index:-251659264;visibility:visible;mso-wrap-style:square;mso-width-percent:0;mso-height-percent:0;mso-wrap-distance-left:0;mso-wrap-distance-top:0;mso-wrap-distance-right:0;mso-wrap-distance-bottom:0;mso-position-horizontal:absolute;mso-position-horizontal-relative:page;mso-position-vertical:absolute;mso-position-vertical-relative:text;mso-width-percent:0;mso-height-percent:0;mso-width-relative:page;mso-height-relative:page;v-text-anchor:top" coordsize="2600,10" o:gfxdata="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" path="m2599,r-9,l9,,,,,10r9,l2590,10r9,l2599,xe" fillcolor="black" stroked="f">
+              <v:shape w14:anchorId="0CE331B5" id="Forma libre: forma 30" o:spid="_x0000_s1026" style="position:absolute;margin-left:436.85pt;margin-top:16pt;width:130pt;height:.5pt;z-index:-251659776;visibility:visible;mso-wrap-style:square;mso-width-percent:0;mso-height-percent:0;mso-wrap-distance-left:0;mso-wrap-distance-top:0;mso-wrap-distance-right:0;mso-wrap-distance-bottom:0;mso-position-horizontal:absolute;mso-position-horizontal-relative:page;mso-position-vertical:absolute;mso-position-vertical-relative:text;mso-width-percent:0;mso-height-percent:0;mso-width-relative:page;mso-height-relative:page;v-text-anchor:top" coordsize="2600,10" o:gfxdata="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" path="m2599,r-9,l9,,,,,10r9,l2590,10r9,l2599,xe" fillcolor="black" stroked="f">
                 <v:path arrowok="t" o:connecttype="custom" o:connectlocs="1650365,196850;1644650,196850;5715,196850;0,196850;0,203200;5715,203200;1644650,203200;1650365,203200;1650365,196850" o:connectangles="0,0,0,0,0,0,0,0,0"/>
                 <w10:wrap type="topAndBottom" anchorx="page"/>
               </v:shape>
@@ -4541,7 +4541,7 @@
       </w:r>
       <w:r>
         <w:pict>
-          <v:shape id="docshape27" o:spid="_x0000_s1027" style="position:absolute;left:0;text-align:left;margin-left:266.05pt;margin-top:15.5pt;width:130pt;height:.5pt;z-index:-251633664;mso-wrap-distance-left:0;mso-wrap-distance-right:0;mso-position-horizontal-relative:page;mso-position-vertical-relative:text" coordorigin="5255,310" coordsize="2600,10" path="m7854,310r-9,l5264,310r-9,l5255,320r9,l7845,320r9,l7854,310xe" fillcolor="black" stroked="f">
+          <v:shape id="docshape27" o:spid="_x0000_s1027" style="position:absolute;left:0;text-align:left;margin-left:266.05pt;margin-top:15.5pt;width:130pt;height:.5pt;z-index:-251633152;mso-wrap-distance-left:0;mso-wrap-distance-right:0;mso-position-horizontal-relative:page;mso-position-vertical-relative:text" coordorigin="5255,310" coordsize="2600,10" path="m7854,310r-9,l5264,310r-9,l5255,320r9,l7845,320r9,l7854,310xe" fillcolor="black" stroked="f">
             <v:path arrowok="t"/>
             <w10:wrap type="topAndBottom" anchorx="page"/>
           </v:shape>
@@ -4549,7 +4549,7 @@
       </w:r>
       <w:r>
         <w:pict>
-          <v:shape id="docshape26" o:spid="_x0000_s1028" style="position:absolute;left:0;text-align:left;margin-left:42.6pt;margin-top:15.5pt;width:208.85pt;height:.5pt;z-index:-251634688;mso-wrap-distance-left:0;mso-wrap-distance-right:0;mso-position-horizontal-relative:page;mso-position-vertical-relative:text" coordorigin="852,310" coordsize="4177,10" o:spt="100" adj="0,,0" path="m4799,310r-10,l852,310r,10l4789,320r10,l4799,310xm5029,310r-10,l4799,310r,10l5019,320r10,l5029,310xe" fillcolor="black" stroked="f">
+          <v:shape id="docshape26" o:spid="_x0000_s1028" style="position:absolute;left:0;text-align:left;margin-left:42.6pt;margin-top:15.5pt;width:208.85pt;height:.5pt;z-index:-251634176;mso-wrap-distance-left:0;mso-wrap-distance-right:0;mso-position-horizontal-relative:page;mso-position-vertical-relative:text" coordorigin="852,310" coordsize="4177,10" o:spt="100" adj="0,,0" path="m4799,310r-10,l852,310r,10l4789,320r10,l4799,310xm5029,310r-10,l4799,310r,10l5019,320r10,l5029,310xe" fillcolor="black" stroked="f">
             <v:stroke joinstyle="round"/>
             <v:formulas/>
             <v:path arrowok="t" o:connecttype="segments"/>
@@ -8029,7 +8029,7 @@
           <w:noProof/>
         </w:rPr>
         <w:drawing>
-          <wp:anchor distT="0" distB="0" distL="0" distR="0" simplePos="0" relativeHeight="251631616" behindDoc="0" locked="0" layoutInCell="1" allowOverlap="1">
+          <wp:anchor distT="0" distB="0" distL="0" distR="0" simplePos="0" relativeHeight="251631104" behindDoc="0" locked="0" layoutInCell="1" allowOverlap="1">
             <wp:simplePos x="0" y="0"/>
             <wp:positionH relativeFrom="page">
               <wp:posOffset>687801</wp:posOffset>
@@ -8807,7 +8807,7 @@
         <mc:AlternateContent>
           <mc:Choice Requires="wps">
             <w:drawing>
-              <wp:anchor distT="0" distB="0" distL="114300" distR="114300" simplePos="0" relativeHeight="251632640" behindDoc="0" locked="0" layoutInCell="1" allowOverlap="1" wp14:anchorId="65BD90BE" wp14:editId="3466A616">
+              <wp:anchor distT="0" distB="0" distL="114300" distR="114300" simplePos="0" relativeHeight="251632128" behindDoc="0" locked="0" layoutInCell="1" allowOverlap="1" wp14:anchorId="65BD90BE" wp14:editId="3466A616">
                 <wp:simplePos x="0" y="0"/>
                 <wp:positionH relativeFrom="column">
                   <wp:posOffset>0</wp:posOffset>
@@ -9365,7 +9365,7 @@
           </mc:Choice>
           <mc:Fallback>
             <w:pict>
-              <v:rect w14:anchorId="65BD90BE" id="Rectángulo 27" o:spid="_x0000_s1030" style="position:absolute;margin-left:0;margin-top:6.25pt;width:540pt;height:270pt;z-index:251632640;visibility:visible;mso-wrap-style:square;mso-width-percent:0;mso-height-percent:0;mso-wrap-distance-left:9pt;mso-wrap-distance-top:0;mso-wrap-distance-right:9pt;mso-wrap-distance-bottom:0;mso-position-horizontal:absolute;mso-position-horizontal-relative:text;mso-position-vertical:absolute;mso-position-vertical-relative:text;mso-width-percent:0;mso-height-percent:0;mso-width-relative:page;mso-height-relative:page;v-text-anchor:top" o:gfxdata="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">
+              <v:rect w14:anchorId="65BD90BE" id="Rectángulo 27" o:spid="_x0000_s1030" style="position:absolute;margin-left:0;margin-top:6.25pt;width:540pt;height:270pt;z-index:251632128;visibility:visible;mso-wrap-style:square;mso-width-percent:0;mso-height-percent:0;mso-wrap-distance-left:9pt;mso-wrap-distance-top:0;mso-wrap-distance-right:9pt;mso-wrap-distance-bottom:0;mso-position-horizontal:absolute;mso-position-horizontal-relative:text;mso-position-vertical:absolute;mso-position-vertical-relative:text;mso-width-percent:0;mso-height-percent:0;mso-width-relative:page;mso-height-relative:page;v-text-anchor:top" o:gfxdata="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">
                 <v:textbox>
                   <w:txbxContent>
                     <w:p>
@@ -9891,7 +9891,7 @@
         <mc:AlternateContent>
           <mc:Choice Requires="wps">
             <w:drawing>
-              <wp:anchor distT="0" distB="0" distL="114300" distR="114300" simplePos="0" relativeHeight="251650048" behindDoc="0" locked="0" layoutInCell="1" allowOverlap="1" wp14:anchorId="31638AA3" wp14:editId="52CA5CFD">
+              <wp:anchor distT="0" distB="0" distL="114300" distR="114300" simplePos="0" relativeHeight="251644416" behindDoc="0" locked="0" layoutInCell="1" allowOverlap="1" wp14:anchorId="31638AA3" wp14:editId="52CA5CFD">
                 <wp:simplePos x="0" y="0"/>
                 <wp:positionH relativeFrom="column">
                   <wp:posOffset>5487068</wp:posOffset>
@@ -9983,7 +9983,7 @@
           </mc:Choice>
           <mc:Fallback>
             <w:pict>
-              <v:rect w14:anchorId="31638AA3" id="Rectángulo 24" o:spid="_x0000_s1031" style="position:absolute;left:0;text-align:left;margin-left:432.05pt;margin-top:31.35pt;width:26.55pt;height:19.6pt;z-index:251650048;visibility:visible;mso-wrap-style:square;mso-width-percent:0;mso-height-percent:0;mso-wrap-distance-left:9pt;mso-wrap-distance-top:0;mso-wrap-distance-right:9pt;mso-wrap-distance-bottom:0;mso-position-horizontal:absolute;mso-position-horizontal-relative:text;mso-position-vertical:absolute;mso-position-vertical-relative:text;mso-width-percent:0;mso-height-percent:0;mso-width-relative:page;mso-height-relative:page;v-text-anchor:top" o:gfxdata="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">
+              <v:rect w14:anchorId="31638AA3" id="Rectángulo 24" o:spid="_x0000_s1031" style="position:absolute;left:0;text-align:left;margin-left:432.05pt;margin-top:31.35pt;width:26.55pt;height:19.6pt;z-index:251644416;visibility:visible;mso-wrap-style:square;mso-width-percent:0;mso-height-percent:0;mso-wrap-distance-left:9pt;mso-wrap-distance-top:0;mso-wrap-distance-right:9pt;mso-wrap-distance-bottom:0;mso-position-horizontal:absolute;mso-position-horizontal-relative:text;mso-position-vertical:absolute;mso-position-vertical-relative:text;mso-width-percent:0;mso-height-percent:0;mso-width-relative:page;mso-height-relative:page;v-text-anchor:top" o:gfxdata="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">
                 <v:textbox>
                   <w:txbxContent>
                     <w:p>
@@ -10045,7 +10045,7 @@
         <mc:AlternateContent>
           <mc:Choice Requires="wps">
             <w:drawing>
-              <wp:anchor distT="0" distB="0" distL="114300" distR="114300" simplePos="0" relativeHeight="251645952" behindDoc="0" locked="0" layoutInCell="1" allowOverlap="1" wp14:anchorId="60FE6465" wp14:editId="1A5E5EB2">
+              <wp:anchor distT="0" distB="0" distL="114300" distR="114300" simplePos="0" relativeHeight="251640320" behindDoc="0" locked="0" layoutInCell="1" allowOverlap="1" wp14:anchorId="60FE6465" wp14:editId="1A5E5EB2">
                 <wp:simplePos x="0" y="0"/>
                 <wp:positionH relativeFrom="column">
                   <wp:posOffset>1257300</wp:posOffset>
@@ -10124,7 +10124,7 @@
           </mc:Choice>
           <mc:Fallback>
             <w:pict>
-              <v:rect w14:anchorId="60FE6465" id="Rectángulo 26" o:spid="_x0000_s1032" style="position:absolute;margin-left:99pt;margin-top:10.05pt;width:189pt;height:18pt;z-index:251645952;visibility:visible;mso-wrap-style:square;mso-width-percent:0;mso-height-percent:0;mso-wrap-distance-left:9pt;mso-wrap-distance-top:0;mso-wrap-distance-right:9pt;mso-wrap-distance-bottom:0;mso-position-horizontal:absolute;mso-position-horizontal-relative:text;mso-position-vertical:absolute;mso-position-vertical-relative:text;mso-width-percent:0;mso-height-percent:0;mso-width-relative:page;mso-height-relative:page;v-text-anchor:top" o:gfxdata="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">
+              <v:rect w14:anchorId="60FE6465" id="Rectángulo 26" o:spid="_x0000_s1032" style="position:absolute;margin-left:99pt;margin-top:10.05pt;width:189pt;height:18pt;z-index:251640320;visibility:visible;mso-wrap-style:square;mso-width-percent:0;mso-height-percent:0;mso-wrap-distance-left:9pt;mso-wrap-distance-top:0;mso-wrap-distance-right:9pt;mso-wrap-distance-bottom:0;mso-position-horizontal:absolute;mso-position-horizontal-relative:text;mso-position-vertical:absolute;mso-position-vertical-relative:text;mso-width-percent:0;mso-height-percent:0;mso-width-relative:page;mso-height-relative:page;v-text-anchor:top" o:gfxdata="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">
                 <v:textbox>
                   <w:txbxContent>
                     <w:p>
@@ -10180,7 +10180,7 @@
         <mc:AlternateContent>
           <mc:Choice Requires="wps">
             <w:drawing>
-              <wp:anchor distT="0" distB="0" distL="114300" distR="114300" simplePos="0" relativeHeight="251643904" behindDoc="0" locked="0" layoutInCell="1" allowOverlap="1" wp14:anchorId="385E4494" wp14:editId="1379C679">
+              <wp:anchor distT="0" distB="0" distL="114300" distR="114300" simplePos="0" relativeHeight="251639296" behindDoc="0" locked="0" layoutInCell="1" allowOverlap="1" wp14:anchorId="385E4494" wp14:editId="1379C679">
                 <wp:simplePos x="0" y="0"/>
                 <wp:positionH relativeFrom="column">
                   <wp:posOffset>1256487</wp:posOffset>
@@ -10259,7 +10259,7 @@
           </mc:Choice>
           <mc:Fallback>
             <w:pict>
-              <v:rect w14:anchorId="385E4494" id="Rectángulo 23" o:spid="_x0000_s1033" style="position:absolute;margin-left:98.95pt;margin-top:22pt;width:189pt;height:19pt;z-index:251643904;visibility:visible;mso-wrap-style:square;mso-width-percent:0;mso-height-percent:0;mso-wrap-distance-left:9pt;mso-wrap-distance-top:0;mso-wrap-distance-right:9pt;mso-wrap-distance-bottom:0;mso-position-horizontal:absolute;mso-position-horizontal-relative:text;mso-position-vertical:absolute;mso-position-vertical-relative:text;mso-width-percent:0;mso-height-percent:0;mso-width-relative:page;mso-height-relative:page;v-text-anchor:top" o:gfxdata="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">
+              <v:rect w14:anchorId="385E4494" id="Rectángulo 23" o:spid="_x0000_s1033" style="position:absolute;margin-left:98.95pt;margin-top:22pt;width:189pt;height:19pt;z-index:251639296;visibility:visible;mso-wrap-style:square;mso-width-percent:0;mso-height-percent:0;mso-wrap-distance-left:9pt;mso-wrap-distance-top:0;mso-wrap-distance-right:9pt;mso-wrap-distance-bottom:0;mso-position-horizontal:absolute;mso-position-horizontal-relative:text;mso-position-vertical:absolute;mso-position-vertical-relative:text;mso-width-percent:0;mso-height-percent:0;mso-width-relative:page;mso-height-relative:page;v-text-anchor:top" o:gfxdata="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">
                 <v:textbox>
                   <w:txbxContent>
                     <w:p>
@@ -10328,7 +10328,7 @@
         <mc:AlternateContent>
           <mc:Choice Requires="wps">
             <w:drawing>
-              <wp:anchor distT="0" distB="0" distL="114300" distR="114300" simplePos="0" relativeHeight="251635712" behindDoc="0" locked="0" layoutInCell="1" allowOverlap="1" wp14:anchorId="41BFC83A" wp14:editId="757142B7">
+              <wp:anchor distT="0" distB="0" distL="114300" distR="114300" simplePos="0" relativeHeight="251633152" behindDoc="0" locked="0" layoutInCell="1" allowOverlap="1" wp14:anchorId="41BFC83A" wp14:editId="757142B7">
                 <wp:simplePos x="0" y="0"/>
                 <wp:positionH relativeFrom="column">
                   <wp:posOffset>1256487</wp:posOffset>
@@ -10407,7 +10407,7 @@
           </mc:Choice>
           <mc:Fallback>
             <w:pict>
-              <v:rect w14:anchorId="41BFC83A" id="Rectángulo 22" o:spid="_x0000_s1034" style="position:absolute;margin-left:98.95pt;margin-top:13.45pt;width:189pt;height:20.75pt;z-index:251635712;visibility:visible;mso-wrap-style:square;mso-width-percent:0;mso-height-percent:0;mso-wrap-distance-left:9pt;mso-wrap-distance-top:0;mso-wrap-distance-right:9pt;mso-wrap-distance-bottom:0;mso-position-horizontal:absolute;mso-position-horizontal-relative:text;mso-position-vertical:absolute;mso-position-vertical-relative:text;mso-width-percent:0;mso-height-percent:0;mso-width-relative:page;mso-height-relative:page;v-text-anchor:top" o:gfxdata="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">
+              <v:rect w14:anchorId="41BFC83A" id="Rectángulo 22" o:spid="_x0000_s1034" style="position:absolute;margin-left:98.95pt;margin-top:13.45pt;width:189pt;height:20.75pt;z-index:251633152;visibility:visible;mso-wrap-style:square;mso-width-percent:0;mso-height-percent:0;mso-wrap-distance-left:9pt;mso-wrap-distance-top:0;mso-wrap-distance-right:9pt;mso-wrap-distance-bottom:0;mso-position-horizontal:absolute;mso-position-horizontal-relative:text;mso-position-vertical:absolute;mso-position-vertical-relative:text;mso-width-percent:0;mso-height-percent:0;mso-width-relative:page;mso-height-relative:page;v-text-anchor:top" o:gfxdata="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">
                 <v:textbox>
                   <w:txbxContent>
                     <w:p>
@@ -10460,7 +10460,7 @@
         <mc:AlternateContent>
           <mc:Choice Requires="wps">
             <w:drawing>
-              <wp:anchor distT="0" distB="0" distL="114300" distR="114300" simplePos="0" relativeHeight="251640832" behindDoc="0" locked="0" layoutInCell="1" allowOverlap="1" wp14:anchorId="15196B08" wp14:editId="0B2BD1D3">
+              <wp:anchor distT="0" distB="0" distL="114300" distR="114300" simplePos="0" relativeHeight="251637248" behindDoc="0" locked="0" layoutInCell="1" allowOverlap="1" wp14:anchorId="15196B08" wp14:editId="0B2BD1D3">
                 <wp:simplePos x="0" y="0"/>
                 <wp:positionH relativeFrom="column">
                   <wp:posOffset>1227226</wp:posOffset>
@@ -10539,7 +10539,7 @@
           </mc:Choice>
           <mc:Fallback>
             <w:pict>
-              <v:rect w14:anchorId="15196B08" id="Rectángulo 21" o:spid="_x0000_s1035" style="position:absolute;margin-left:96.65pt;margin-top:19.25pt;width:192.95pt;height:21.3pt;z-index:251640832;visibility:visible;mso-wrap-style:square;mso-width-percent:0;mso-height-percent:0;mso-wrap-distance-left:9pt;mso-wrap-distance-top:0;mso-wrap-distance-right:9pt;mso-wrap-distance-bottom:0;mso-position-horizontal:absolute;mso-position-horizontal-relative:text;mso-position-vertical:absolute;mso-position-vertical-relative:text;mso-width-percent:0;mso-height-percent:0;mso-width-relative:page;mso-height-relative:page;v-text-anchor:top" o:gfxdata="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">
+              <v:rect w14:anchorId="15196B08" id="Rectángulo 21" o:spid="_x0000_s1035" style="position:absolute;margin-left:96.65pt;margin-top:19.25pt;width:192.95pt;height:21.3pt;z-index:251637248;visibility:visible;mso-wrap-style:square;mso-width-percent:0;mso-height-percent:0;mso-wrap-distance-left:9pt;mso-wrap-distance-top:0;mso-wrap-distance-right:9pt;mso-wrap-distance-bottom:0;mso-position-horizontal:absolute;mso-position-horizontal-relative:text;mso-position-vertical:absolute;mso-position-vertical-relative:text;mso-width-percent:0;mso-height-percent:0;mso-width-relative:page;mso-height-relative:page;v-text-anchor:top" o:gfxdata="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">
                 <v:textbox>
                   <w:txbxContent>
                     <w:p>
@@ -10591,7 +10591,7 @@
         <mc:AlternateContent>
           <mc:Choice Requires="wps">
             <w:drawing>
-              <wp:anchor distT="45720" distB="45720" distL="114300" distR="114300" simplePos="0" relativeHeight="251664896" behindDoc="0" locked="0" layoutInCell="1" allowOverlap="1">
+              <wp:anchor distT="45720" distB="45720" distL="114300" distR="114300" simplePos="0" relativeHeight="251665920" behindDoc="0" locked="0" layoutInCell="1" allowOverlap="1">
                 <wp:simplePos x="0" y="0"/>
                 <wp:positionH relativeFrom="column">
                   <wp:posOffset>4004615</wp:posOffset>
@@ -10658,7 +10658,7 @@
           </mc:Choice>
           <mc:Fallback>
             <w:pict>
-              <v:shape id="_x0000_s1036" type="#_x0000_t202" style="position:absolute;margin-left:315.3pt;margin-top:30.8pt;width:82.35pt;height:17.3pt;z-index:251664896;visibility:visible;mso-wrap-style:square;mso-width-percent:0;mso-height-percent:0;mso-wrap-distance-left:9pt;mso-wrap-distance-top:3.6pt;mso-wrap-distance-right:9pt;mso-wrap-distance-bottom:3.6pt;mso-position-horizontal:absolute;mso-position-horizontal-relative:text;mso-position-vertical:absolute;mso-position-vertical-relative:text;mso-width-percent:0;mso-height-percent:0;mso-width-relative:margin;mso-height-relative:margin;v-text-anchor:top" o:gfxdata="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" filled="f" stroked="f">
+              <v:shape id="_x0000_s1036" type="#_x0000_t202" style="position:absolute;margin-left:315.3pt;margin-top:30.8pt;width:82.35pt;height:17.3pt;z-index:251665920;visibility:visible;mso-wrap-style:square;mso-width-percent:0;mso-height-percent:0;mso-wrap-distance-left:9pt;mso-wrap-distance-top:3.6pt;mso-wrap-distance-right:9pt;mso-wrap-distance-bottom:3.6pt;mso-position-horizontal:absolute;mso-position-horizontal-relative:text;mso-position-vertical:absolute;mso-position-vertical-relative:text;mso-width-percent:0;mso-height-percent:0;mso-width-relative:margin;mso-height-relative:margin;v-text-anchor:top" o:gfxdata="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" filled="f" stroked="f">
                 <v:textbox>
                   <w:txbxContent>
                     <w:p>
@@ -10695,7 +10695,7 @@
         <mc:AlternateContent>
           <mc:Choice Requires="wps">
             <w:drawing>
-              <wp:anchor distT="0" distB="0" distL="114300" distR="114300" simplePos="0" relativeHeight="251651584" behindDoc="0" locked="0" layoutInCell="1" allowOverlap="1" wp14:anchorId="2B1D3CCF" wp14:editId="1BB28AAC">
+              <wp:anchor distT="0" distB="0" distL="114300" distR="114300" simplePos="0" relativeHeight="251647488" behindDoc="0" locked="0" layoutInCell="1" allowOverlap="1" wp14:anchorId="2B1D3CCF" wp14:editId="1BB28AAC">
                 <wp:simplePos x="0" y="0"/>
                 <wp:positionH relativeFrom="column">
                   <wp:posOffset>1319860</wp:posOffset>
@@ -10771,7 +10771,7 @@
           </mc:Choice>
           <mc:Fallback>
             <w:pict>
-              <v:rect w14:anchorId="2B1D3CCF" id="Rectángulo 20" o:spid="_x0000_s1037" style="position:absolute;margin-left:103.95pt;margin-top:15.85pt;width:191.8pt;height:21.9pt;z-index:251651584;visibility:visible;mso-wrap-style:square;mso-width-percent:0;mso-height-percent:0;mso-wrap-distance-left:9pt;mso-wrap-distance-top:0;mso-wrap-distance-right:9pt;mso-wrap-distance-bottom:0;mso-position-horizontal:absolute;mso-position-horizontal-relative:text;mso-position-vertical:absolute;mso-position-vertical-relative:text;mso-width-percent:0;mso-height-percent:0;mso-width-relative:page;mso-height-relative:page;v-text-anchor:top" o:gfxdata="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">
+              <v:rect w14:anchorId="2B1D3CCF" id="Rectángulo 20" o:spid="_x0000_s1037" style="position:absolute;margin-left:103.95pt;margin-top:15.85pt;width:191.8pt;height:21.9pt;z-index:251647488;visibility:visible;mso-wrap-style:square;mso-width-percent:0;mso-height-percent:0;mso-wrap-distance-left:9pt;mso-wrap-distance-top:0;mso-wrap-distance-right:9pt;mso-wrap-distance-bottom:0;mso-position-horizontal:absolute;mso-position-horizontal-relative:text;mso-position-vertical:absolute;mso-position-vertical-relative:text;mso-width-percent:0;mso-height-percent:0;mso-width-relative:page;mso-height-relative:page;v-text-anchor:top" o:gfxdata="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">
                 <v:textbox>
                   <w:txbxContent>
                     <w:p>
@@ -10813,7 +10813,7 @@
         <mc:AlternateContent>
           <mc:Choice Requires="wps">
             <w:drawing>
-              <wp:anchor distT="0" distB="0" distL="114300" distR="114300" simplePos="0" relativeHeight="251652608" behindDoc="0" locked="0" layoutInCell="1" allowOverlap="1" wp14:anchorId="2B7EA82D" wp14:editId="350688F6">
+              <wp:anchor distT="0" distB="0" distL="114300" distR="114300" simplePos="0" relativeHeight="251649536" behindDoc="0" locked="0" layoutInCell="1" allowOverlap="1" wp14:anchorId="2B7EA82D" wp14:editId="350688F6">
                 <wp:simplePos x="0" y="0"/>
                 <wp:positionH relativeFrom="column">
                   <wp:posOffset>5257800</wp:posOffset>
@@ -10892,7 +10892,7 @@
           </mc:Choice>
           <mc:Fallback>
             <w:pict>
-              <v:rect w14:anchorId="2B7EA82D" id="Rectángulo 19" o:spid="_x0000_s1038" style="position:absolute;margin-left:414pt;margin-top:.9pt;width:36pt;height:18pt;z-index:251652608;visibility:visible;mso-wrap-style:square;mso-width-percent:0;mso-height-percent:0;mso-wrap-distance-left:9pt;mso-wrap-distance-top:0;mso-wrap-distance-right:9pt;mso-wrap-distance-bottom:0;mso-position-horizontal:absolute;mso-position-horizontal-relative:text;mso-position-vertical:absolute;mso-position-vertical-relative:text;mso-width-percent:0;mso-height-percent:0;mso-width-relative:page;mso-height-relative:page;v-text-anchor:top" o:gfxdata="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">
+              <v:rect w14:anchorId="2B7EA82D" id="Rectángulo 19" o:spid="_x0000_s1038" style="position:absolute;margin-left:414pt;margin-top:.9pt;width:36pt;height:18pt;z-index:251649536;visibility:visible;mso-wrap-style:square;mso-width-percent:0;mso-height-percent:0;mso-wrap-distance-left:9pt;mso-wrap-distance-top:0;mso-wrap-distance-right:9pt;mso-wrap-distance-bottom:0;mso-position-horizontal:absolute;mso-position-horizontal-relative:text;mso-position-vertical:absolute;mso-position-vertical-relative:text;mso-width-percent:0;mso-height-percent:0;mso-width-relative:page;mso-height-relative:page;v-text-anchor:top" o:gfxdata="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">
                 <v:textbox>
                   <w:txbxContent>
                     <w:p>
@@ -10929,7 +10929,7 @@
         <mc:AlternateContent>
           <mc:Choice Requires="wps">
             <w:drawing>
-              <wp:anchor distT="0" distB="0" distL="114300" distR="114300" simplePos="0" relativeHeight="251653632" behindDoc="0" locked="0" layoutInCell="1" allowOverlap="1" wp14:anchorId="56C10B33" wp14:editId="46D78875">
+              <wp:anchor distT="0" distB="0" distL="114300" distR="114300" simplePos="0" relativeHeight="251651584" behindDoc="0" locked="0" layoutInCell="1" allowOverlap="1" wp14:anchorId="56C10B33" wp14:editId="46D78875">
                 <wp:simplePos x="0" y="0"/>
                 <wp:positionH relativeFrom="column">
                   <wp:posOffset>4800600</wp:posOffset>
@@ -11006,7 +11006,7 @@
           </mc:Choice>
           <mc:Fallback>
             <w:pict>
-              <v:rect w14:anchorId="56C10B33" id="Rectángulo 18" o:spid="_x0000_s1039" style="position:absolute;margin-left:378pt;margin-top:.9pt;width:27pt;height:18pt;z-index:251653632;visibility:visible;mso-wrap-style:square;mso-width-percent:0;mso-height-percent:0;mso-wrap-distance-left:9pt;mso-wrap-distance-top:0;mso-wrap-distance-right:9pt;mso-wrap-distance-bottom:0;mso-position-horizontal:absolute;mso-position-horizontal-relative:text;mso-position-vertical:absolute;mso-position-vertical-relative:text;mso-width-percent:0;mso-height-percent:0;mso-width-relative:page;mso-height-relative:page;v-text-anchor:top" o:gfxdata="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">
+              <v:rect w14:anchorId="56C10B33" id="Rectángulo 18" o:spid="_x0000_s1039" style="position:absolute;margin-left:378pt;margin-top:.9pt;width:27pt;height:18pt;z-index:251651584;visibility:visible;mso-wrap-style:square;mso-width-percent:0;mso-height-percent:0;mso-wrap-distance-left:9pt;mso-wrap-distance-top:0;mso-wrap-distance-right:9pt;mso-wrap-distance-bottom:0;mso-position-horizontal:absolute;mso-position-horizontal-relative:text;mso-position-vertical:absolute;mso-position-vertical-relative:text;mso-width-percent:0;mso-height-percent:0;mso-width-relative:page;mso-height-relative:page;v-text-anchor:top" o:gfxdata="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">
                 <v:textbox>
                   <w:txbxContent>
                     <w:p>
@@ -11041,7 +11041,7 @@
         <mc:AlternateContent>
           <mc:Choice Requires="wps">
             <w:drawing>
-              <wp:anchor distT="0" distB="0" distL="114300" distR="114300" simplePos="0" relativeHeight="251654656" behindDoc="0" locked="0" layoutInCell="1" allowOverlap="1" wp14:anchorId="559ABDAE" wp14:editId="2C6B9980">
+              <wp:anchor distT="0" distB="0" distL="114300" distR="114300" simplePos="0" relativeHeight="251653632" behindDoc="0" locked="0" layoutInCell="1" allowOverlap="1" wp14:anchorId="559ABDAE" wp14:editId="2C6B9980">
                 <wp:simplePos x="0" y="0"/>
                 <wp:positionH relativeFrom="column">
                   <wp:posOffset>5829300</wp:posOffset>
@@ -11118,7 +11118,7 @@
           </mc:Choice>
           <mc:Fallback>
             <w:pict>
-              <v:rect w14:anchorId="559ABDAE" id="Rectángulo 17" o:spid="_x0000_s1040" style="position:absolute;margin-left:459pt;margin-top:.9pt;width:45pt;height:18pt;z-index:251654656;visibility:visible;mso-wrap-style:square;mso-width-percent:0;mso-height-percent:0;mso-wrap-distance-left:9pt;mso-wrap-distance-top:0;mso-wrap-distance-right:9pt;mso-wrap-distance-bottom:0;mso-position-horizontal:absolute;mso-position-horizontal-relative:text;mso-position-vertical:absolute;mso-position-vertical-relative:text;mso-width-percent:0;mso-height-percent:0;mso-width-relative:page;mso-height-relative:page;v-text-anchor:top" o:gfxdata="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">
+              <v:rect w14:anchorId="559ABDAE" id="Rectángulo 17" o:spid="_x0000_s1040" style="position:absolute;margin-left:459pt;margin-top:.9pt;width:45pt;height:18pt;z-index:251653632;visibility:visible;mso-wrap-style:square;mso-width-percent:0;mso-height-percent:0;mso-wrap-distance-left:9pt;mso-wrap-distance-top:0;mso-wrap-distance-right:9pt;mso-wrap-distance-bottom:0;mso-position-horizontal:absolute;mso-position-horizontal-relative:text;mso-position-vertical:absolute;mso-position-vertical-relative:text;mso-width-percent:0;mso-height-percent:0;mso-width-relative:page;mso-height-relative:page;v-text-anchor:top" o:gfxdata="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">
                 <v:textbox>
                   <w:txbxContent>
                     <w:p>
@@ -11161,7 +11161,7 @@
         <mc:AlternateContent>
           <mc:Choice Requires="wps">
             <w:drawing>
-              <wp:anchor distT="0" distB="0" distL="114300" distR="114300" simplePos="0" relativeHeight="251650560" behindDoc="0" locked="0" layoutInCell="1" allowOverlap="1" wp14:anchorId="21EEBB2F" wp14:editId="5E8FBD49">
+              <wp:anchor distT="0" distB="0" distL="114300" distR="114300" simplePos="0" relativeHeight="251645440" behindDoc="0" locked="0" layoutInCell="1" allowOverlap="1" wp14:anchorId="21EEBB2F" wp14:editId="5E8FBD49">
                 <wp:simplePos x="0" y="0"/>
                 <wp:positionH relativeFrom="column">
                   <wp:posOffset>6208878</wp:posOffset>
@@ -11240,7 +11240,7 @@
           </mc:Choice>
           <mc:Fallback>
             <w:pict>
-              <v:rect w14:anchorId="21EEBB2F" id="Rectángulo 15" o:spid="_x0000_s1041" style="position:absolute;margin-left:488.9pt;margin-top:34.4pt;width:46.05pt;height:18.85pt;z-index:251650560;visibility:visible;mso-wrap-style:square;mso-width-percent:0;mso-height-percent:0;mso-wrap-distance-left:9pt;mso-wrap-distance-top:0;mso-wrap-distance-right:9pt;mso-wrap-distance-bottom:0;mso-position-horizontal:absolute;mso-position-horizontal-relative:text;mso-position-vertical:absolute;mso-position-vertical-relative:text;mso-width-percent:0;mso-height-percent:0;mso-width-relative:page;mso-height-relative:page;v-text-anchor:top" o:gfxdata="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">
+              <v:rect w14:anchorId="21EEBB2F" id="Rectángulo 15" o:spid="_x0000_s1041" style="position:absolute;margin-left:488.9pt;margin-top:34.4pt;width:46.05pt;height:18.85pt;z-index:251645440;visibility:visible;mso-wrap-style:square;mso-width-percent:0;mso-height-percent:0;mso-wrap-distance-left:9pt;mso-wrap-distance-top:0;mso-wrap-distance-right:9pt;mso-wrap-distance-bottom:0;mso-position-horizontal:absolute;mso-position-horizontal-relative:text;mso-position-vertical:absolute;mso-position-vertical-relative:text;mso-width-percent:0;mso-height-percent:0;mso-width-relative:page;mso-height-relative:page;v-text-anchor:top" o:gfxdata="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">
                 <v:textbox>
                   <w:txbxContent>
                     <w:p>
@@ -11441,7 +11441,7 @@
         <mc:AlternateContent>
           <mc:Choice Requires="wps">
             <w:drawing>
-              <wp:anchor distT="0" distB="0" distL="114300" distR="114300" simplePos="0" relativeHeight="251646976" behindDoc="0" locked="0" layoutInCell="1" allowOverlap="1" wp14:anchorId="4B5D70BC" wp14:editId="5ABAC69E">
+              <wp:anchor distT="0" distB="0" distL="114300" distR="114300" simplePos="0" relativeHeight="251641344" behindDoc="0" locked="0" layoutInCell="1" allowOverlap="1" wp14:anchorId="4B5D70BC" wp14:editId="5ABAC69E">
                 <wp:simplePos x="0" y="0"/>
                 <wp:positionH relativeFrom="column">
                   <wp:posOffset>0</wp:posOffset>
@@ -11589,7 +11589,7 @@
           </mc:Choice>
           <mc:Fallback>
             <w:pict>
-              <v:rect w14:anchorId="4B5D70BC" id="Rectángulo 14" o:spid="_x0000_s1043" style="position:absolute;margin-left:0;margin-top:4.3pt;width:387pt;height:129.65pt;z-index:251646976;visibility:visible;mso-wrap-style:square;mso-width-percent:0;mso-height-percent:0;mso-wrap-distance-left:9pt;mso-wrap-distance-top:0;mso-wrap-distance-right:9pt;mso-wrap-distance-bottom:0;mso-position-horizontal:absolute;mso-position-horizontal-relative:text;mso-position-vertical:absolute;mso-position-vertical-relative:text;mso-width-percent:0;mso-height-percent:0;mso-width-relative:page;mso-height-relative:page;v-text-anchor:top" o:gfxdata="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">
+              <v:rect w14:anchorId="4B5D70BC" id="Rectángulo 14" o:spid="_x0000_s1043" style="position:absolute;margin-left:0;margin-top:4.3pt;width:387pt;height:129.65pt;z-index:251641344;visibility:visible;mso-wrap-style:square;mso-width-percent:0;mso-height-percent:0;mso-wrap-distance-left:9pt;mso-wrap-distance-top:0;mso-wrap-distance-right:9pt;mso-wrap-distance-bottom:0;mso-position-horizontal:absolute;mso-position-horizontal-relative:text;mso-position-vertical:absolute;mso-position-vertical-relative:text;mso-width-percent:0;mso-height-percent:0;mso-width-relative:page;mso-height-relative:page;v-text-anchor:top" o:gfxdata="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">
                 <v:textbox>
                   <w:txbxContent>
                     <w:p>
@@ -11695,7 +11695,7 @@
         <mc:AlternateContent>
           <mc:Choice Requires="wps">
             <w:drawing>
-              <wp:anchor distT="0" distB="0" distL="114300" distR="114300" simplePos="0" relativeHeight="251649024" behindDoc="0" locked="0" layoutInCell="1" allowOverlap="1" wp14:anchorId="4A6291EF" wp14:editId="4285654D">
+              <wp:anchor distT="0" distB="0" distL="114300" distR="114300" simplePos="0" relativeHeight="251643392" behindDoc="0" locked="0" layoutInCell="1" allowOverlap="1" wp14:anchorId="4A6291EF" wp14:editId="4285654D">
                 <wp:simplePos x="0" y="0"/>
                 <wp:positionH relativeFrom="column">
                   <wp:posOffset>0</wp:posOffset>
@@ -11756,7 +11756,7 @@
           </mc:Choice>
           <mc:Fallback>
             <w:pict>
-              <v:line w14:anchorId="5BE36D36" id="Conector recto 13" o:spid="_x0000_s1026" style="position:absolute;z-index:251649024;visibility:visible;mso-wrap-style:square;mso-width-percent:0;mso-height-percent:0;mso-wrap-distance-left:9pt;mso-wrap-distance-top:0;mso-wrap-distance-right:9pt;mso-wrap-distance-bottom:0;mso-position-horizontal:absolute;mso-position-horizontal-relative:text;mso-position-vertical:absolute;mso-position-vertical-relative:text;mso-width-percent:0;mso-height-percent:0;mso-width-relative:page;mso-height-relative:page" from="0,22.3pt" to="387pt,22.3pt" o:gfxdata="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"/>
+              <v:line w14:anchorId="5E2E0DA1" id="Conector recto 13" o:spid="_x0000_s1026" style="position:absolute;z-index:251643392;visibility:visible;mso-wrap-style:square;mso-width-percent:0;mso-height-percent:0;mso-wrap-distance-left:9pt;mso-wrap-distance-top:0;mso-wrap-distance-right:9pt;mso-wrap-distance-bottom:0;mso-position-horizontal:absolute;mso-position-horizontal-relative:text;mso-position-vertical:absolute;mso-position-vertical-relative:text;mso-width-percent:0;mso-height-percent:0;mso-width-relative:page;mso-height-relative:page" from="0,22.3pt" to="387pt,22.3pt" o:gfxdata="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"/>
             </w:pict>
           </mc:Fallback>
         </mc:AlternateContent>
@@ -11783,7 +11783,7 @@
         <mc:AlternateContent>
           <mc:Choice Requires="wps">
             <w:drawing>
-              <wp:anchor distT="0" distB="0" distL="114300" distR="114300" simplePos="0" relativeHeight="251659264" behindDoc="0" locked="0" layoutInCell="1" allowOverlap="1" wp14:anchorId="128C0EE5" wp14:editId="22242B74">
+              <wp:anchor distT="0" distB="0" distL="114300" distR="114300" simplePos="0" relativeHeight="251659776" behindDoc="0" locked="0" layoutInCell="1" allowOverlap="1" wp14:anchorId="128C0EE5" wp14:editId="22242B74">
                 <wp:simplePos x="0" y="0"/>
                 <wp:positionH relativeFrom="column">
                   <wp:posOffset>1256487</wp:posOffset>
@@ -11880,7 +11880,7 @@
           </mc:Choice>
           <mc:Fallback>
             <w:pict>
-              <v:rect w14:anchorId="128C0EE5" id="Rectángulo 12" o:spid="_x0000_s1044" style="position:absolute;margin-left:98.95pt;margin-top:16.7pt;width:270pt;height:19pt;z-index:251659264;visibility:visible;mso-wrap-style:square;mso-width-percent:0;mso-height-percent:0;mso-wrap-distance-left:9pt;mso-wrap-distance-top:0;mso-wrap-distance-right:9pt;mso-wrap-distance-bottom:0;mso-position-horizontal:absolute;mso-position-horizontal-relative:text;mso-position-vertical:absolute;mso-position-vertical-relative:text;mso-width-percent:0;mso-height-percent:0;mso-width-relative:page;mso-height-relative:page;v-text-anchor:top" o:gfxdata="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">
+              <v:rect w14:anchorId="128C0EE5" id="Rectángulo 12" o:spid="_x0000_s1044" style="position:absolute;margin-left:98.95pt;margin-top:16.7pt;width:270pt;height:19pt;z-index:251659776;visibility:visible;mso-wrap-style:square;mso-width-percent:0;mso-height-percent:0;mso-wrap-distance-left:9pt;mso-wrap-distance-top:0;mso-wrap-distance-right:9pt;mso-wrap-distance-bottom:0;mso-position-horizontal:absolute;mso-position-horizontal-relative:text;mso-position-vertical:absolute;mso-position-vertical-relative:text;mso-width-percent:0;mso-height-percent:0;mso-width-relative:page;mso-height-relative:page;v-text-anchor:top" o:gfxdata="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">
                 <v:textbox>
                   <w:txbxContent>
                     <w:p>
@@ -11951,7 +11951,7 @@
         <mc:AlternateContent>
           <mc:Choice Requires="wps">
             <w:drawing>
-              <wp:anchor distT="0" distB="0" distL="114300" distR="114300" simplePos="0" relativeHeight="251661312" behindDoc="0" locked="0" layoutInCell="1" allowOverlap="1" wp14:anchorId="60A3C6D3" wp14:editId="060F63A6">
+              <wp:anchor distT="0" distB="0" distL="114300" distR="114300" simplePos="0" relativeHeight="251661824" behindDoc="0" locked="0" layoutInCell="1" allowOverlap="1" wp14:anchorId="60A3C6D3" wp14:editId="060F63A6">
                 <wp:simplePos x="0" y="0"/>
                 <wp:positionH relativeFrom="column">
                   <wp:posOffset>1256487</wp:posOffset>
@@ -12030,7 +12030,7 @@
           </mc:Choice>
           <mc:Fallback>
             <w:pict>
-              <v:rect w14:anchorId="60A3C6D3" id="Rectángulo 11" o:spid="_x0000_s1045" style="position:absolute;margin-left:98.95pt;margin-top:23.1pt;width:270pt;height:20.15pt;z-index:251661312;visibility:visible;mso-wrap-style:square;mso-width-percent:0;mso-height-percent:0;mso-wrap-distance-left:9pt;mso-wrap-distance-top:0;mso-wrap-distance-right:9pt;mso-wrap-distance-bottom:0;mso-position-horizontal:absolute;mso-position-horizontal-relative:text;mso-position-vertical:absolute;mso-position-vertical-relative:text;mso-width-percent:0;mso-height-percent:0;mso-width-relative:page;mso-height-relative:page;v-text-anchor:top" o:gfxdata="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">
+              <v:rect w14:anchorId="60A3C6D3" id="Rectángulo 11" o:spid="_x0000_s1045" style="position:absolute;margin-left:98.95pt;margin-top:23.1pt;width:270pt;height:20.15pt;z-index:251661824;visibility:visible;mso-wrap-style:square;mso-width-percent:0;mso-height-percent:0;mso-wrap-distance-left:9pt;mso-wrap-distance-top:0;mso-wrap-distance-right:9pt;mso-wrap-distance-bottom:0;mso-position-horizontal:absolute;mso-position-horizontal-relative:text;mso-position-vertical:absolute;mso-position-vertical-relative:text;mso-width-percent:0;mso-height-percent:0;mso-width-relative:page;mso-height-relative:page;v-text-anchor:top" o:gfxdata="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">
                 <v:textbox>
                   <w:txbxContent>
                     <w:p>
@@ -12091,7 +12091,7 @@
         <mc:AlternateContent>
           <mc:Choice Requires="wps">
             <w:drawing>
-              <wp:anchor distT="0" distB="0" distL="114300" distR="114300" simplePos="0" relativeHeight="251663360" behindDoc="0" locked="0" layoutInCell="1" allowOverlap="1" wp14:anchorId="6112C45B" wp14:editId="2803B58C">
+              <wp:anchor distT="0" distB="0" distL="114300" distR="114300" simplePos="0" relativeHeight="251663872" behindDoc="0" locked="0" layoutInCell="1" allowOverlap="1" wp14:anchorId="6112C45B" wp14:editId="2803B58C">
                 <wp:simplePos x="0" y="0"/>
                 <wp:positionH relativeFrom="column">
                   <wp:posOffset>1256487</wp:posOffset>
@@ -12170,7 +12170,7 @@
           </mc:Choice>
           <mc:Fallback>
             <w:pict>
-              <v:rect w14:anchorId="6112C45B" id="Rectángulo 10" o:spid="_x0000_s1046" style="position:absolute;margin-left:98.95pt;margin-top:13.95pt;width:279pt;height:20.15pt;z-index:251663360;visibility:visible;mso-wrap-style:square;mso-width-percent:0;mso-height-percent:0;mso-wrap-distance-left:9pt;mso-wrap-distance-top:0;mso-wrap-distance-right:9pt;mso-wrap-distance-bottom:0;mso-position-horizontal:absolute;mso-position-horizontal-relative:text;mso-position-vertical:absolute;mso-position-vertical-relative:text;mso-width-percent:0;mso-height-percent:0;mso-width-relative:page;mso-height-relative:page;v-text-anchor:top" o:gfxdata="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">
+              <v:rect w14:anchorId="6112C45B" id="Rectángulo 10" o:spid="_x0000_s1046" style="position:absolute;margin-left:98.95pt;margin-top:13.95pt;width:279pt;height:20.15pt;z-index:251663872;visibility:visible;mso-wrap-style:square;mso-width-percent:0;mso-height-percent:0;mso-wrap-distance-left:9pt;mso-wrap-distance-top:0;mso-wrap-distance-right:9pt;mso-wrap-distance-bottom:0;mso-position-horizontal:absolute;mso-position-horizontal-relative:text;mso-position-vertical:absolute;mso-position-vertical-relative:text;mso-width-percent:0;mso-height-percent:0;mso-width-relative:page;mso-height-relative:page;v-text-anchor:top" o:gfxdata="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">
                 <v:textbox>
                   <w:txbxContent>
                     <w:p>
@@ -12207,7 +12207,7 @@
         <mc:AlternateContent>
           <mc:Choice Requires="wps">
             <w:drawing>
-              <wp:anchor distT="0" distB="0" distL="114300" distR="114300" simplePos="0" relativeHeight="251637760" behindDoc="0" locked="0" layoutInCell="1" allowOverlap="1" wp14:anchorId="176E865D" wp14:editId="062553F6">
+              <wp:anchor distT="0" distB="0" distL="114300" distR="114300" simplePos="0" relativeHeight="251635200" behindDoc="0" locked="0" layoutInCell="1" allowOverlap="1" wp14:anchorId="176E865D" wp14:editId="062553F6">
                 <wp:simplePos x="0" y="0"/>
                 <wp:positionH relativeFrom="column">
                   <wp:posOffset>2095500</wp:posOffset>
@@ -12268,7 +12268,7 @@
           </mc:Choice>
           <mc:Fallback>
             <w:pict>
-              <v:line w14:anchorId="65A712A4" id="Conector recto 25" o:spid="_x0000_s1026" style="position:absolute;z-index:251637760;visibility:visible;mso-wrap-style:square;mso-width-percent:0;mso-height-percent:0;mso-wrap-distance-left:9pt;mso-wrap-distance-top:0;mso-wrap-distance-right:9pt;mso-wrap-distance-bottom:0;mso-position-horizontal:absolute;mso-position-horizontal-relative:text;mso-position-vertical:absolute;mso-position-vertical-relative:text;mso-width-percent:0;mso-height-percent:0;mso-width-relative:page;mso-height-relative:page" from="165pt,8.95pt" to="705pt,8.95pt" o:gfxdata="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"/>
+              <v:line w14:anchorId="3FE1C457" id="Conector recto 25" o:spid="_x0000_s1026" style="position:absolute;z-index:251635200;visibility:visible;mso-wrap-style:square;mso-width-percent:0;mso-height-percent:0;mso-wrap-distance-left:9pt;mso-wrap-distance-top:0;mso-wrap-distance-right:9pt;mso-wrap-distance-bottom:0;mso-position-horizontal:absolute;mso-position-horizontal-relative:text;mso-position-vertical:absolute;mso-position-vertical-relative:text;mso-width-percent:0;mso-height-percent:0;mso-width-relative:page;mso-height-relative:page" from="165pt,8.95pt" to="705pt,8.95pt" o:gfxdata="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"/>
             </w:pict>
           </mc:Fallback>
         </mc:AlternateContent>
@@ -12299,7 +12299,7 @@
         <mc:AlternateContent>
           <mc:Choice Requires="wps">
             <w:drawing>
-              <wp:anchor distT="0" distB="0" distL="114300" distR="114300" simplePos="0" relativeHeight="251651072" behindDoc="0" locked="0" layoutInCell="1" allowOverlap="1" wp14:anchorId="31587136" wp14:editId="28FBE4AF">
+              <wp:anchor distT="0" distB="0" distL="114300" distR="114300" simplePos="0" relativeHeight="251646464" behindDoc="0" locked="0" layoutInCell="1" allowOverlap="1" wp14:anchorId="31587136" wp14:editId="28FBE4AF">
                 <wp:simplePos x="0" y="0"/>
                 <wp:positionH relativeFrom="column">
                   <wp:posOffset>0</wp:posOffset>
@@ -12455,7 +12455,7 @@
           </mc:Choice>
           <mc:Fallback>
             <w:pict>
-              <v:rect w14:anchorId="31587136" id="Rectángulo 9" o:spid="_x0000_s1047" style="position:absolute;margin-left:0;margin-top:8.4pt;width:387pt;height:135pt;z-index:251651072;visibility:visible;mso-wrap-style:square;mso-width-percent:0;mso-height-percent:0;mso-wrap-distance-left:9pt;mso-wrap-distance-top:0;mso-wrap-distance-right:9pt;mso-wrap-distance-bottom:0;mso-position-horizontal:absolute;mso-position-horizontal-relative:text;mso-position-vertical:absolute;mso-position-vertical-relative:text;mso-width-percent:0;mso-height-percent:0;mso-width-relative:page;mso-height-relative:page;v-text-anchor:top" o:gfxdata="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">
+              <v:rect w14:anchorId="31587136" id="Rectángulo 9" o:spid="_x0000_s1047" style="position:absolute;margin-left:0;margin-top:8.4pt;width:387pt;height:135pt;z-index:251646464;visibility:visible;mso-wrap-style:square;mso-width-percent:0;mso-height-percent:0;mso-wrap-distance-left:9pt;mso-wrap-distance-top:0;mso-wrap-distance-right:9pt;mso-wrap-distance-bottom:0;mso-position-horizontal:absolute;mso-position-horizontal-relative:text;mso-position-vertical:absolute;mso-position-vertical-relative:text;mso-width-percent:0;mso-height-percent:0;mso-width-relative:page;mso-height-relative:page;v-text-anchor:top" o:gfxdata="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">
                 <v:textbox>
                   <w:txbxContent>
                     <w:p>
@@ -12569,7 +12569,7 @@
         <mc:AlternateContent>
           <mc:Choice Requires="wps">
             <w:drawing>
-              <wp:anchor distT="0" distB="0" distL="114300" distR="114300" simplePos="0" relativeHeight="251652096" behindDoc="0" locked="0" layoutInCell="1" allowOverlap="1" wp14:anchorId="6280CCA9" wp14:editId="02386D5A">
+              <wp:anchor distT="0" distB="0" distL="114300" distR="114300" simplePos="0" relativeHeight="251648512" behindDoc="0" locked="0" layoutInCell="1" allowOverlap="1" wp14:anchorId="6280CCA9" wp14:editId="02386D5A">
                 <wp:simplePos x="0" y="0"/>
                 <wp:positionH relativeFrom="column">
                   <wp:posOffset>0</wp:posOffset>
@@ -12630,7 +12630,7 @@
           </mc:Choice>
           <mc:Fallback>
             <w:pict>
-              <v:line w14:anchorId="46775838" id="Conector recto 42" o:spid="_x0000_s1026" style="position:absolute;z-index:251652096;visibility:visible;mso-wrap-style:square;mso-width-percent:0;mso-height-percent:0;mso-wrap-distance-left:9pt;mso-wrap-distance-top:0;mso-wrap-distance-right:9pt;mso-wrap-distance-bottom:0;mso-position-horizontal:absolute;mso-position-horizontal-relative:text;mso-position-vertical:absolute;mso-position-vertical-relative:text;mso-width-percent:0;mso-height-percent:0;mso-width-relative:page;mso-height-relative:page" from="0,31.75pt" to="387pt,31.75pt" o:gfxdata="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"/>
+              <v:line w14:anchorId="7CAE41EF" id="Conector recto 42" o:spid="_x0000_s1026" style="position:absolute;z-index:251648512;visibility:visible;mso-wrap-style:square;mso-width-percent:0;mso-height-percent:0;mso-wrap-distance-left:9pt;mso-wrap-distance-top:0;mso-wrap-distance-right:9pt;mso-wrap-distance-bottom:0;mso-position-horizontal:absolute;mso-position-horizontal-relative:text;mso-position-vertical:absolute;mso-position-vertical-relative:text;mso-width-percent:0;mso-height-percent:0;mso-width-relative:page;mso-height-relative:page" from="0,31.75pt" to="387pt,31.75pt" o:gfxdata="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"/>
             </w:pict>
           </mc:Fallback>
         </mc:AlternateContent>
@@ -12665,7 +12665,7 @@
         <mc:AlternateContent>
           <mc:Choice Requires="wps">
             <w:drawing>
-              <wp:anchor distT="0" distB="0" distL="114300" distR="114300" simplePos="0" relativeHeight="251654144" behindDoc="0" locked="0" layoutInCell="1" allowOverlap="1" wp14:anchorId="49C7D622" wp14:editId="126EB84A">
+              <wp:anchor distT="0" distB="0" distL="114300" distR="114300" simplePos="0" relativeHeight="251652608" behindDoc="0" locked="0" layoutInCell="1" allowOverlap="1" wp14:anchorId="49C7D622" wp14:editId="126EB84A">
                 <wp:simplePos x="0" y="0"/>
                 <wp:positionH relativeFrom="column">
                   <wp:posOffset>1256487</wp:posOffset>
@@ -12744,7 +12744,7 @@
           </mc:Choice>
           <mc:Fallback>
             <w:pict>
-              <v:rect w14:anchorId="49C7D622" id="Rectángulo 7" o:spid="_x0000_s1048" style="position:absolute;margin-left:98.95pt;margin-top:11.2pt;width:279pt;height:20.15pt;z-index:251654144;visibility:visible;mso-wrap-style:square;mso-width-percent:0;mso-height-percent:0;mso-wrap-distance-left:9pt;mso-wrap-distance-top:0;mso-wrap-distance-right:9pt;mso-wrap-distance-bottom:0;mso-position-horizontal:absolute;mso-position-horizontal-relative:text;mso-position-vertical:absolute;mso-position-vertical-relative:text;mso-width-percent:0;mso-height-percent:0;mso-width-relative:page;mso-height-relative:page;v-text-anchor:top" o:gfxdata="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">
+              <v:rect w14:anchorId="49C7D622" id="Rectángulo 7" o:spid="_x0000_s1048" style="position:absolute;margin-left:98.95pt;margin-top:11.2pt;width:279pt;height:20.15pt;z-index:251652608;visibility:visible;mso-wrap-style:square;mso-width-percent:0;mso-height-percent:0;mso-wrap-distance-left:9pt;mso-wrap-distance-top:0;mso-wrap-distance-right:9pt;mso-wrap-distance-bottom:0;mso-position-horizontal:absolute;mso-position-horizontal-relative:text;mso-position-vertical:absolute;mso-position-vertical-relative:text;mso-width-percent:0;mso-height-percent:0;mso-width-relative:page;mso-height-relative:page;v-text-anchor:top" o:gfxdata="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">
                 <v:textbox>
                   <w:txbxContent>
                     <w:p>
@@ -12801,7 +12801,7 @@
         <mc:AlternateContent>
           <mc:Choice Requires="wps">
             <w:drawing>
-              <wp:anchor distT="0" distB="0" distL="114300" distR="114300" simplePos="0" relativeHeight="251664384" behindDoc="0" locked="0" layoutInCell="1" allowOverlap="1" wp14:anchorId="3CA0A282" wp14:editId="798734D5">
+              <wp:anchor distT="0" distB="0" distL="114300" distR="114300" simplePos="0" relativeHeight="251664896" behindDoc="0" locked="0" layoutInCell="1" allowOverlap="1" wp14:anchorId="3CA0A282" wp14:editId="798734D5">
                 <wp:simplePos x="0" y="0"/>
                 <wp:positionH relativeFrom="column">
                   <wp:posOffset>1256487</wp:posOffset>
@@ -12880,7 +12880,7 @@
           </mc:Choice>
           <mc:Fallback>
             <w:pict>
-              <v:rect w14:anchorId="3CA0A282" id="Rectángulo 43" o:spid="_x0000_s1049" style="position:absolute;margin-left:98.95pt;margin-top:17.6pt;width:279pt;height:21.9pt;z-index:251664384;visibility:visible;mso-wrap-style:square;mso-width-percent:0;mso-height-percent:0;mso-wrap-distance-left:9pt;mso-wrap-distance-top:0;mso-wrap-distance-right:9pt;mso-wrap-distance-bottom:0;mso-position-horizontal:absolute;mso-position-horizontal-relative:text;mso-position-vertical:absolute;mso-position-vertical-relative:text;mso-width-percent:0;mso-height-percent:0;mso-width-relative:page;mso-height-relative:page;v-text-anchor:top" o:gfxdata="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">
+              <v:rect w14:anchorId="3CA0A282" id="Rectángulo 43" o:spid="_x0000_s1049" style="position:absolute;margin-left:98.95pt;margin-top:17.6pt;width:279pt;height:21.9pt;z-index:251664896;visibility:visible;mso-wrap-style:square;mso-width-percent:0;mso-height-percent:0;mso-wrap-distance-left:9pt;mso-wrap-distance-top:0;mso-wrap-distance-right:9pt;mso-wrap-distance-bottom:0;mso-position-horizontal:absolute;mso-position-horizontal-relative:text;mso-position-vertical:absolute;mso-position-vertical-relative:text;mso-width-percent:0;mso-height-percent:0;mso-width-relative:page;mso-height-relative:page;v-text-anchor:top" o:gfxdata="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">
                 <v:textbox>
                   <w:txbxContent>
                     <w:p>
@@ -12933,7 +12933,7 @@
         <mc:AlternateContent>
           <mc:Choice Requires="wps">
             <w:drawing>
-              <wp:anchor distT="0" distB="0" distL="114300" distR="114300" simplePos="0" relativeHeight="251665408" behindDoc="0" locked="0" layoutInCell="1" allowOverlap="1" wp14:anchorId="5302C6E4" wp14:editId="2C94E7E1">
+              <wp:anchor distT="0" distB="0" distL="114300" distR="114300" simplePos="0" relativeHeight="251666944" behindDoc="0" locked="0" layoutInCell="1" allowOverlap="1" wp14:anchorId="5302C6E4" wp14:editId="2C94E7E1">
                 <wp:simplePos x="0" y="0"/>
                 <wp:positionH relativeFrom="column">
                   <wp:posOffset>1256487</wp:posOffset>
@@ -13012,7 +13012,7 @@
           </mc:Choice>
           <mc:Fallback>
             <w:pict>
-              <v:rect w14:anchorId="5302C6E4" id="Rectángulo 44" o:spid="_x0000_s1050" style="position:absolute;margin-left:98.95pt;margin-top:23.4pt;width:279pt;height:19.6pt;z-index:251665408;visibility:visible;mso-wrap-style:square;mso-width-percent:0;mso-height-percent:0;mso-wrap-distance-left:9pt;mso-wrap-distance-top:0;mso-wrap-distance-right:9pt;mso-wrap-distance-bottom:0;mso-position-horizontal:absolute;mso-position-horizontal-relative:text;mso-position-vertical:absolute;mso-position-vertical-relative:text;mso-width-percent:0;mso-height-percent:0;mso-width-relative:page;mso-height-relative:page;v-text-anchor:top" o:gfxdata="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">
+              <v:rect w14:anchorId="5302C6E4" id="Rectángulo 44" o:spid="_x0000_s1050" style="position:absolute;margin-left:98.95pt;margin-top:23.4pt;width:279pt;height:19.6pt;z-index:251666944;visibility:visible;mso-wrap-style:square;mso-width-percent:0;mso-height-percent:0;mso-wrap-distance-left:9pt;mso-wrap-distance-top:0;mso-wrap-distance-right:9pt;mso-wrap-distance-bottom:0;mso-position-horizontal:absolute;mso-position-horizontal-relative:text;mso-position-vertical:absolute;mso-position-vertical-relative:text;mso-width-percent:0;mso-height-percent:0;mso-width-relative:page;mso-height-relative:page;v-text-anchor:top" o:gfxdata="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">
                 <v:textbox>
                   <w:txbxContent>
                     <w:p>
@@ -13078,7 +13078,7 @@
         <mc:AlternateContent>
           <mc:Choice Requires="wps">
             <w:drawing>
-              <wp:anchor distT="45720" distB="45720" distL="114300" distR="114300" simplePos="0" relativeHeight="251662336" behindDoc="0" locked="0" layoutInCell="1" allowOverlap="1">
+              <wp:anchor distT="45720" distB="45720" distL="114300" distR="114300" simplePos="0" relativeHeight="251662848" behindDoc="0" locked="0" layoutInCell="1" allowOverlap="1">
                 <wp:simplePos x="0" y="0"/>
                 <wp:positionH relativeFrom="column">
                   <wp:posOffset>-1905</wp:posOffset>
@@ -13160,7 +13160,7 @@
           </mc:Choice>
           <mc:Fallback>
             <w:pict>
-              <v:shape id="_x0000_s1051" type="#_x0000_t202" style="position:absolute;margin-left:-.15pt;margin-top:25.2pt;width:418.75pt;height:19pt;z-index:251662336;visibility:visible;mso-wrap-style:square;mso-width-percent:0;mso-height-percent:0;mso-wrap-distance-left:9pt;mso-wrap-distance-top:3.6pt;mso-wrap-distance-right:9pt;mso-wrap-distance-bottom:3.6pt;mso-position-horizontal:absolute;mso-position-horizontal-relative:text;mso-position-vertical:absolute;mso-position-vertical-relative:text;mso-width-percent:0;mso-height-percent:0;mso-width-relative:margin;mso-height-relative:margin;v-text-anchor:top" o:gfxdata="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" filled="f" stroked="f">
+              <v:shape id="_x0000_s1051" type="#_x0000_t202" style="position:absolute;margin-left:-.15pt;margin-top:25.2pt;width:418.75pt;height:19pt;z-index:251662848;visibility:visible;mso-wrap-style:square;mso-width-percent:0;mso-height-percent:0;mso-wrap-distance-left:9pt;mso-wrap-distance-top:3.6pt;mso-wrap-distance-right:9pt;mso-wrap-distance-bottom:3.6pt;mso-position-horizontal:absolute;mso-position-horizontal-relative:text;mso-position-vertical:absolute;mso-position-vertical-relative:text;mso-width-percent:0;mso-height-percent:0;mso-width-relative:margin;mso-height-relative:margin;v-text-anchor:top" o:gfxdata="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" filled="f" stroked="f">
                 <v:textbox>
                   <w:txbxContent>
                     <w:p>
@@ -13228,7 +13228,7 @@
         <mc:AlternateContent>
           <mc:Choice Requires="wps">
             <w:drawing>
-              <wp:anchor distT="0" distB="0" distL="114300" distR="114300" simplePos="0" relativeHeight="251655168" behindDoc="0" locked="0" layoutInCell="1" allowOverlap="1" wp14:anchorId="67906E6A" wp14:editId="2AE8C3E2">
+              <wp:anchor distT="0" distB="0" distL="114300" distR="114300" simplePos="0" relativeHeight="251654656" behindDoc="0" locked="0" layoutInCell="1" allowOverlap="1" wp14:anchorId="67906E6A" wp14:editId="2AE8C3E2">
                 <wp:simplePos x="0" y="0"/>
                 <wp:positionH relativeFrom="column">
                   <wp:posOffset>0</wp:posOffset>
@@ -13358,7 +13358,7 @@
           </mc:Choice>
           <mc:Fallback>
             <w:pict>
-              <v:rect w14:anchorId="67906E6A" id="Rectángulo 45" o:spid="_x0000_s1052" style="position:absolute;margin-left:0;margin-top:2.25pt;width:387pt;height:94.7pt;z-index:251655168;visibility:visible;mso-wrap-style:square;mso-width-percent:0;mso-height-percent:0;mso-wrap-distance-left:9pt;mso-wrap-distance-top:0;mso-wrap-distance-right:9pt;mso-wrap-distance-bottom:0;mso-position-horizontal:absolute;mso-position-horizontal-relative:text;mso-position-vertical:absolute;mso-position-vertical-relative:text;mso-width-percent:0;mso-height-percent:0;mso-width-relative:page;mso-height-relative:page;v-text-anchor:top" o:gfxdata="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">
+              <v:rect w14:anchorId="67906E6A" id="Rectángulo 45" o:spid="_x0000_s1052" style="position:absolute;margin-left:0;margin-top:2.25pt;width:387pt;height:94.7pt;z-index:251654656;visibility:visible;mso-wrap-style:square;mso-width-percent:0;mso-height-percent:0;mso-wrap-distance-left:9pt;mso-wrap-distance-top:0;mso-wrap-distance-right:9pt;mso-wrap-distance-bottom:0;mso-position-horizontal:absolute;mso-position-horizontal-relative:text;mso-position-vertical:absolute;mso-position-vertical-relative:text;mso-width-percent:0;mso-height-percent:0;mso-width-relative:page;mso-height-relative:page;v-text-anchor:top" o:gfxdata="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">
                 <v:textbox>
                   <w:txbxContent>
                     <w:p>
@@ -13446,7 +13446,7 @@
         <mc:AlternateContent>
           <mc:Choice Requires="wps">
             <w:drawing>
-              <wp:anchor distT="0" distB="0" distL="114300" distR="114300" simplePos="0" relativeHeight="251657216" behindDoc="0" locked="0" layoutInCell="1" allowOverlap="1" wp14:anchorId="3EAF73BE" wp14:editId="6BF8142A">
+              <wp:anchor distT="0" distB="0" distL="114300" distR="114300" simplePos="0" relativeHeight="251657728" behindDoc="0" locked="0" layoutInCell="1" allowOverlap="1" wp14:anchorId="3EAF73BE" wp14:editId="6BF8142A">
                 <wp:simplePos x="0" y="0"/>
                 <wp:positionH relativeFrom="column">
                   <wp:posOffset>2286000</wp:posOffset>
@@ -13541,7 +13541,7 @@
           </mc:Choice>
           <mc:Fallback>
             <w:pict>
-              <v:rect w14:anchorId="3EAF73BE" id="Rectángulo 46" o:spid="_x0000_s1053" style="position:absolute;margin-left:180pt;margin-top:7.5pt;width:189pt;height:18pt;z-index:251657216;visibility:visible;mso-wrap-style:square;mso-width-percent:0;mso-height-percent:0;mso-wrap-distance-left:9pt;mso-wrap-distance-top:0;mso-wrap-distance-right:9pt;mso-wrap-distance-bottom:0;mso-position-horizontal:absolute;mso-position-horizontal-relative:text;mso-position-vertical:absolute;mso-position-vertical-relative:text;mso-width-percent:0;mso-height-percent:0;mso-width-relative:page;mso-height-relative:page;v-text-anchor:top" o:gfxdata="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">
+              <v:rect w14:anchorId="3EAF73BE" id="Rectángulo 46" o:spid="_x0000_s1053" style="position:absolute;margin-left:180pt;margin-top:7.5pt;width:189pt;height:18pt;z-index:251657728;visibility:visible;mso-wrap-style:square;mso-width-percent:0;mso-height-percent:0;mso-wrap-distance-left:9pt;mso-wrap-distance-top:0;mso-wrap-distance-right:9pt;mso-wrap-distance-bottom:0;mso-position-horizontal:absolute;mso-position-horizontal-relative:text;mso-position-vertical:absolute;mso-position-vertical-relative:text;mso-width-percent:0;mso-height-percent:0;mso-width-relative:page;mso-height-relative:page;v-text-anchor:top" o:gfxdata="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">
                 <v:textbox>
                   <w:txbxContent>
                     <w:p>
@@ -13605,7 +13605,7 @@
         <mc:AlternateContent>
           <mc:Choice Requires="wps">
             <w:drawing>
-              <wp:anchor distT="0" distB="0" distL="114300" distR="114300" simplePos="0" relativeHeight="251666432" behindDoc="0" locked="0" layoutInCell="1" allowOverlap="1" wp14:anchorId="272A8ECA" wp14:editId="26B494DB">
+              <wp:anchor distT="0" distB="0" distL="114300" distR="114300" simplePos="0" relativeHeight="251667968" behindDoc="0" locked="0" layoutInCell="1" allowOverlap="1" wp14:anchorId="272A8ECA" wp14:editId="26B494DB">
                 <wp:simplePos x="0" y="0"/>
                 <wp:positionH relativeFrom="column">
                   <wp:posOffset>2582240</wp:posOffset>
@@ -13696,7 +13696,7 @@
           </mc:Choice>
           <mc:Fallback>
             <w:pict>
-              <v:rect w14:anchorId="272A8ECA" id="Rectángulo 47" o:spid="_x0000_s1054" style="position:absolute;margin-left:203.35pt;margin-top:16.4pt;width:90pt;height:18pt;z-index:251666432;visibility:visible;mso-wrap-style:square;mso-width-percent:0;mso-height-percent:0;mso-wrap-distance-left:9pt;mso-wrap-distance-top:0;mso-wrap-distance-right:9pt;mso-wrap-distance-bottom:0;mso-position-horizontal:absolute;mso-position-horizontal-relative:text;mso-position-vertical:absolute;mso-position-vertical-relative:text;mso-width-percent:0;mso-height-percent:0;mso-width-relative:page;mso-height-relative:page;v-text-anchor:top" o:gfxdata="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">
+              <v:rect w14:anchorId="272A8ECA" id="Rectángulo 47" o:spid="_x0000_s1054" style="position:absolute;margin-left:203.35pt;margin-top:16.4pt;width:90pt;height:18pt;z-index:251667968;visibility:visible;mso-wrap-style:square;mso-width-percent:0;mso-height-percent:0;mso-wrap-distance-left:9pt;mso-wrap-distance-top:0;mso-wrap-distance-right:9pt;mso-wrap-distance-bottom:0;mso-position-horizontal:absolute;mso-position-horizontal-relative:text;mso-position-vertical:absolute;mso-position-vertical-relative:text;mso-width-percent:0;mso-height-percent:0;mso-width-relative:page;mso-height-relative:page;v-text-anchor:top" o:gfxdata="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">
                 <v:textbox>
                   <w:txbxContent>
                     <w:p>
@@ -13755,7 +13755,7 @@
         <mc:AlternateContent>
           <mc:Choice Requires="wps">
             <w:drawing>
-              <wp:anchor distT="0" distB="0" distL="114300" distR="114300" simplePos="0" relativeHeight="251660288" behindDoc="0" locked="0" layoutInCell="1" allowOverlap="1" wp14:anchorId="78BF553F" wp14:editId="5F363ADC">
+              <wp:anchor distT="0" distB="0" distL="114300" distR="114300" simplePos="0" relativeHeight="251660800" behindDoc="0" locked="0" layoutInCell="1" allowOverlap="1" wp14:anchorId="78BF553F" wp14:editId="5F363ADC">
                 <wp:simplePos x="0" y="0"/>
                 <wp:positionH relativeFrom="column">
                   <wp:posOffset>1743075</wp:posOffset>
@@ -13832,7 +13832,7 @@
           </mc:Choice>
           <mc:Fallback>
             <w:pict>
-              <v:rect w14:anchorId="78BF553F" id="Rectángulo 48" o:spid="_x0000_s1055" style="position:absolute;margin-left:137.25pt;margin-top:4.95pt;width:162.75pt;height:18pt;z-index:251660288;visibility:visible;mso-wrap-style:square;mso-width-percent:0;mso-height-percent:0;mso-wrap-distance-left:9pt;mso-wrap-distance-top:0;mso-wrap-distance-right:9pt;mso-wrap-distance-bottom:0;mso-position-horizontal:absolute;mso-position-horizontal-relative:text;mso-position-vertical:absolute;mso-position-vertical-relative:text;mso-width-percent:0;mso-height-percent:0;mso-width-relative:page;mso-height-relative:page;v-text-anchor:top" o:gfxdata="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">
+              <v:rect w14:anchorId="78BF553F" id="Rectángulo 48" o:spid="_x0000_s1055" style="position:absolute;margin-left:137.25pt;margin-top:4.95pt;width:162.75pt;height:18pt;z-index:251660800;visibility:visible;mso-wrap-style:square;mso-width-percent:0;mso-height-percent:0;mso-wrap-distance-left:9pt;mso-wrap-distance-top:0;mso-wrap-distance-right:9pt;mso-wrap-distance-bottom:0;mso-position-horizontal:absolute;mso-position-horizontal-relative:text;mso-position-vertical:absolute;mso-position-vertical-relative:text;mso-width-percent:0;mso-height-percent:0;mso-width-relative:page;mso-height-relative:page;v-text-anchor:top" o:gfxdata="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">
                 <v:textbox>
                   <w:txbxContent>
                     <w:p>

</xml_diff>